<commit_message>
Updating Our Task List Doc
</commit_message>
<xml_diff>
--- a/List of All Remaining Tasks to Complete by the End of the Semester.docx
+++ b/List of All Remaining Tasks to Complete by the End of the Semester.docx
@@ -12,7 +12,31 @@
     </w:p>
     <w:p>
       <w:r>
-        <w:t>Roughly speaking, I believe that the order that these features are listed in are the approximate priority level for getting these features done in. So us trying to get this week’s requirements done first, then getting our old features back online, then implementing our new feature ideas, then finally hopefully get a PACMAN working in there for the extra credit. If you disagree with this ordering, let me know.</w:t>
+        <w:t xml:space="preserve">Roughly speaking, I believe that the order that these features are listed in are the approximate priority level for getting these features done in. </w:t>
+      </w:r>
+      <w:proofErr w:type="gramStart"/>
+      <w:r>
+        <w:t>So</w:t>
+      </w:r>
+      <w:proofErr w:type="gramEnd"/>
+      <w:r>
+        <w:t xml:space="preserve"> </w:t>
+      </w:r>
+      <w:proofErr w:type="gramStart"/>
+      <w:r>
+        <w:t>us</w:t>
+      </w:r>
+      <w:proofErr w:type="gramEnd"/>
+      <w:r>
+        <w:t xml:space="preserve"> trying to get this week’s requirements done first, then getting our old features back online, then implementing our new feature ideas, then finally hopefully get a PACMAN working in there for the extra credit. If you disagree with this </w:t>
+      </w:r>
+      <w:proofErr w:type="gramStart"/>
+      <w:r>
+        <w:t>ordering</w:t>
+      </w:r>
+      <w:proofErr w:type="gramEnd"/>
+      <w:r>
+        <w:t>, let me know.</w:t>
       </w:r>
     </w:p>
     <w:p>
@@ -25,34 +49,70 @@
     </w:p>
     <w:p>
       <w:r>
-        <w:t>Each of theses are probably going to require Professor Carmon’s videos on them to be posted to work on them. If they are not posted in time of when we would work on these features, we’ll have to work on one of the later features until these videos go up.</w:t>
+        <w:t xml:space="preserve">Each of </w:t>
+      </w:r>
+      <w:proofErr w:type="spellStart"/>
+      <w:r>
+        <w:t>theses</w:t>
+      </w:r>
+      <w:proofErr w:type="spellEnd"/>
+      <w:r>
+        <w:t xml:space="preserve"> </w:t>
+      </w:r>
+      <w:proofErr w:type="gramStart"/>
+      <w:r>
+        <w:t>are</w:t>
+      </w:r>
+      <w:proofErr w:type="gramEnd"/>
+      <w:r>
+        <w:t xml:space="preserve"> probably going to require Professor Carmon’s videos on them to be posted to work on them. If they are not posted in time of when we would work on these features, we’ll have to work on one of the later features until these videos go up.</w:t>
       </w:r>
     </w:p>
     <w:p>
       <w:pPr>
         <w:pStyle w:val="Heading2"/>
       </w:pPr>
-      <w:r>
-        <w:t>Migrate the logging system to use the BOOST library.</w:t>
-      </w:r>
-    </w:p>
-    <w:p/>
+      <w:proofErr w:type="gramStart"/>
+      <w:r>
+        <w:t>Migrate</w:t>
+      </w:r>
+      <w:proofErr w:type="gramEnd"/>
+      <w:r>
+        <w:t xml:space="preserve"> the logging system to use the BOOST library.</w:t>
+      </w:r>
+    </w:p>
+    <w:p>
+      <w:r>
+        <w:t xml:space="preserve">For this task, both our group and the professor </w:t>
+      </w:r>
+      <w:proofErr w:type="gramStart"/>
+      <w:r>
+        <w:t>is</w:t>
+      </w:r>
+      <w:proofErr w:type="gramEnd"/>
+      <w:r>
+        <w:t xml:space="preserve"> having problems with getting MinGW and the Boost library to link-up and like each other. Until we can get Boost working in QT, we’ll have to hold off on this task for now.</w:t>
+      </w:r>
+    </w:p>
     <w:p>
       <w:pPr>
         <w:pStyle w:val="Heading2"/>
       </w:pPr>
       <w:r>
-        <w:t>Use QFile and a separate dialog box to create a notes dialog. Export the note to a .txt file.</w:t>
-      </w:r>
-    </w:p>
-    <w:p>
-      <w:r>
-        <w:t>Put this feature under “Edit -&gt; Notes” in our Main Window’s top menu bar.</w:t>
-      </w:r>
-    </w:p>
-    <w:p>
-      <w:r>
-        <w:t>This will be like the old feature “Importing a .CSV file” that is already partially started.</w:t>
+        <w:t xml:space="preserve">Use </w:t>
+      </w:r>
+      <w:proofErr w:type="spellStart"/>
+      <w:r>
+        <w:t>QFile</w:t>
+      </w:r>
+      <w:proofErr w:type="spellEnd"/>
+      <w:r>
+        <w:t xml:space="preserve"> and a separate dialog box to create a notes dialog. Export the note to a .txt file.</w:t>
+      </w:r>
+    </w:p>
+    <w:p>
+      <w:r>
+        <w:t>DONE</w:t>
       </w:r>
     </w:p>
     <w:p>
@@ -68,30 +128,38 @@
         <w:pStyle w:val="Heading2"/>
       </w:pPr>
       <w:r>
-        <w:t>Adding a Book to the Shopping List from the Database</w:t>
-      </w:r>
-    </w:p>
-    <w:p/>
+        <w:t>Purchase the Items in the Shopping List</w:t>
+      </w:r>
+    </w:p>
+    <w:p>
+      <w:r>
+        <w:t>Make sure to check the Quantity in the database to ensure that we don't accidentally sell what we don't have.</w:t>
+      </w:r>
+    </w:p>
     <w:p>
       <w:pPr>
         <w:pStyle w:val="Heading2"/>
       </w:pPr>
       <w:r>
-        <w:t>Display the Shopping List to the Screen</w:t>
-      </w:r>
-    </w:p>
-    <w:p/>
+        <w:t>Add a New User to the Database</w:t>
+      </w:r>
+    </w:p>
+    <w:p>
+      <w:r>
+        <w:t>For admins only.</w:t>
+      </w:r>
+    </w:p>
     <w:p>
       <w:pPr>
         <w:pStyle w:val="Heading2"/>
       </w:pPr>
       <w:r>
-        <w:t>Purchase the Items in the Shopping List</w:t>
-      </w:r>
-    </w:p>
-    <w:p>
-      <w:r>
-        <w:t>Make sure to check the Quantity in the database to ensure that we don't accidentally sell what we don't have.</w:t>
+        <w:t>Change a User’s Password</w:t>
+      </w:r>
+    </w:p>
+    <w:p>
+      <w:r>
+        <w:t>For admins only.</w:t>
       </w:r>
     </w:p>
     <w:p>
@@ -99,32 +167,6 @@
         <w:pStyle w:val="Heading2"/>
       </w:pPr>
       <w:r>
-        <w:t>Add a New User to the Database</w:t>
-      </w:r>
-    </w:p>
-    <w:p>
-      <w:r>
-        <w:t>For admins only.</w:t>
-      </w:r>
-    </w:p>
-    <w:p>
-      <w:pPr>
-        <w:pStyle w:val="Heading2"/>
-      </w:pPr>
-      <w:r>
-        <w:t>Change a User’s Password</w:t>
-      </w:r>
-    </w:p>
-    <w:p>
-      <w:r>
-        <w:t>For admins only.</w:t>
-      </w:r>
-    </w:p>
-    <w:p>
-      <w:pPr>
-        <w:pStyle w:val="Heading2"/>
-      </w:pPr>
-      <w:r>
         <w:t>Import a .CSV File into the Database</w:t>
       </w:r>
     </w:p>
@@ -135,7 +177,15 @@
     </w:p>
     <w:p>
       <w:r>
-        <w:t>Is similar to the 2</w:t>
+        <w:t xml:space="preserve">Is </w:t>
+      </w:r>
+      <w:proofErr w:type="gramStart"/>
+      <w:r>
+        <w:t>similar to</w:t>
+      </w:r>
+      <w:proofErr w:type="gramEnd"/>
+      <w:r>
+        <w:t xml:space="preserve"> the 2</w:t>
       </w:r>
       <w:r>
         <w:rPr>
@@ -157,17 +207,30 @@
     </w:p>
     <w:p>
       <w:r>
+        <w:t xml:space="preserve">This functionality is started, but it currently </w:t>
+      </w:r>
+      <w:proofErr w:type="spellStart"/>
+      <w:r>
+        <w:t>behaives</w:t>
+      </w:r>
+      <w:proofErr w:type="spellEnd"/>
+      <w:r>
+        <w:t xml:space="preserve"> more like the shopping list than the original functionality, listed below. We still need to add the extra stuff of what is listed here.</w:t>
+      </w:r>
+    </w:p>
+    <w:p>
+      <w:r>
         <w:t>When a book is added to the Book List from the inventory, remove that record from the database.</w:t>
       </w:r>
     </w:p>
     <w:p>
       <w:r>
+        <w:t>If the user closes the program while the Book List is populated, then add those books back into the database.</w:t>
+      </w:r>
+    </w:p>
+    <w:p>
+      <w:r>
         <w:lastRenderedPageBreak/>
-        <w:t>If the user closes the program while the Book List is populated, then add those books back into the database.</w:t>
-      </w:r>
-    </w:p>
-    <w:p>
-      <w:r>
         <w:t>May be combined with our 2</w:t>
       </w:r>
       <w:r>
@@ -187,6 +250,16 @@
       <w:r>
         <w:t>Print the User’s Book List to the Screen</w:t>
       </w:r>
+    </w:p>
+    <w:p>
+      <w:r>
+        <w:t xml:space="preserve">Old functionality for this is </w:t>
+      </w:r>
+      <w:proofErr w:type="gramStart"/>
+      <w:r>
+        <w:t>DONE</w:t>
+      </w:r>
+      <w:proofErr w:type="gramEnd"/>
     </w:p>
     <w:p>
       <w:r>
@@ -248,8 +321,13 @@
       </w:r>
     </w:p>
     <w:p>
-      <w:r>
-        <w:t>So it’ll go Splash Screen, then Log In Dialog Box</w:t>
+      <w:proofErr w:type="gramStart"/>
+      <w:r>
+        <w:t>So</w:t>
+      </w:r>
+      <w:proofErr w:type="gramEnd"/>
+      <w:r>
+        <w:t xml:space="preserve"> it’ll go Splash Screen, then Log In Dialog Box</w:t>
       </w:r>
       <w:r>
         <w:t>, and if they can log in it’ll bring them to the Main Menu Window. If they can’t sign in, then the program closes.</w:t>
@@ -318,12 +396,28 @@
     </w:p>
     <w:p>
       <w:r>
-        <w:t>I’ve already found at least 1 GitHub Repo online that is C++ PACMAN that we’ll probably be able to use, but I have not looked into it at all, let alone test it, to see if it will work for us.</w:t>
-      </w:r>
-    </w:p>
-    <w:p>
-      <w:r>
-        <w:t>One notable requirement is that this is meant to be an easter egg for ONLY the admins! So this must be a feature that only the admins will have access to, which means it’ll have to be hidden somewhere in the admin menu.</w:t>
+        <w:t xml:space="preserve">I’ve already found at least 1 GitHub Repo online that is C++ PACMAN that we’ll probably be able to use, but I have not </w:t>
+      </w:r>
+      <w:proofErr w:type="gramStart"/>
+      <w:r>
+        <w:t>looked into</w:t>
+      </w:r>
+      <w:proofErr w:type="gramEnd"/>
+      <w:r>
+        <w:t xml:space="preserve"> it at all, let alone test it, to see if it will work for us.</w:t>
+      </w:r>
+    </w:p>
+    <w:p>
+      <w:r>
+        <w:t xml:space="preserve">One notable requirement is that this is meant to be an easter egg for ONLY the admins! </w:t>
+      </w:r>
+      <w:proofErr w:type="gramStart"/>
+      <w:r>
+        <w:t>So</w:t>
+      </w:r>
+      <w:proofErr w:type="gramEnd"/>
+      <w:r>
+        <w:t xml:space="preserve"> this must be a feature that only the admins will have access to, which means it’ll have to be hidden somewhere in the admin menu.</w:t>
       </w:r>
       <w:r>
         <w:t xml:space="preserve"> That, or at the very least the easter egg will only trigger if the user is flagged as an admin.</w:t>

</xml_diff>

<commit_message>
Updating the Task List Doc to Include Issues That Need to be Resolved
</commit_message>
<xml_diff>
--- a/List of All Remaining Tasks to Complete by the End of the Semester.docx
+++ b/List of All Remaining Tasks to Complete by the End of the Semester.docx
@@ -1,6 +1,6 @@
 
 <file path=word/document.xml><?xml version="1.0" encoding="utf-8"?>
-<w:document xmlns:wpc="http://schemas.microsoft.com/office/word/2010/wordprocessingCanvas" xmlns:cx="http://schemas.microsoft.com/office/drawing/2014/chartex" xmlns:cx1="http://schemas.microsoft.com/office/drawing/2015/9/8/chartex" xmlns:cx2="http://schemas.microsoft.com/office/drawing/2015/10/21/chartex" xmlns:cx3="http://schemas.microsoft.com/office/drawing/2016/5/9/chartex" xmlns:cx4="http://schemas.microsoft.com/office/drawing/2016/5/10/chartex" xmlns:cx5="http://schemas.microsoft.com/office/drawing/2016/5/11/chartex" xmlns:cx6="http://schemas.microsoft.com/office/drawing/2016/5/12/chartex" xmlns:cx7="http://schemas.microsoft.com/office/drawing/2016/5/13/chartex" xmlns:cx8="http://schemas.microsoft.com/office/drawing/2016/5/14/chartex" xmlns:mc="http://schemas.openxmlformats.org/markup-compatibility/2006" xmlns:aink="http://schemas.microsoft.com/office/drawing/2016/ink" xmlns:am3d="http://schemas.microsoft.com/office/drawing/2017/model3d" xmlns:o="urn:schemas-microsoft-com:office:office" xmlns:oel="http://schemas.microsoft.com/office/2019/extlst" xmlns:r="http://schemas.openxmlformats.org/officeDocument/2006/relationships" xmlns:m="http://schemas.openxmlformats.org/officeDocument/2006/math" xmlns:v="urn:schemas-microsoft-com:vml" xmlns:wp14="http://schemas.microsoft.com/office/word/2010/wordprocessingDrawing" xmlns:wp="http://schemas.openxmlformats.org/drawingml/2006/wordprocessingDrawing" xmlns:w10="urn:schemas-microsoft-com:office:word" xmlns:w="http://schemas.openxmlformats.org/wordprocessingml/2006/main" xmlns:w14="http://schemas.microsoft.com/office/word/2010/wordml" xmlns:w15="http://schemas.microsoft.com/office/word/2012/wordml" xmlns:w16cex="http://schemas.microsoft.com/office/word/2018/wordml/cex" xmlns:w16cid="http://schemas.microsoft.com/office/word/2016/wordml/cid" xmlns:w16="http://schemas.microsoft.com/office/word/2018/wordml" xmlns:w16sdtdh="http://schemas.microsoft.com/office/word/2020/wordml/sdtdatahash" xmlns:w16se="http://schemas.microsoft.com/office/word/2015/wordml/symex" xmlns:wpg="http://schemas.microsoft.com/office/word/2010/wordprocessingGroup" xmlns:wpi="http://schemas.microsoft.com/office/word/2010/wordprocessingInk" xmlns:wne="http://schemas.microsoft.com/office/word/2006/wordml" xmlns:wps="http://schemas.microsoft.com/office/word/2010/wordprocessingShape" mc:Ignorable="w14 w15 w16se w16cid w16 w16cex w16sdtdh wp14">
+<w:document xmlns:wpc="http://schemas.microsoft.com/office/word/2010/wordprocessingCanvas" xmlns:cx="http://schemas.microsoft.com/office/drawing/2014/chartex" xmlns:cx1="http://schemas.microsoft.com/office/drawing/2015/9/8/chartex" xmlns:cx2="http://schemas.microsoft.com/office/drawing/2015/10/21/chartex" xmlns:cx3="http://schemas.microsoft.com/office/drawing/2016/5/9/chartex" xmlns:cx4="http://schemas.microsoft.com/office/drawing/2016/5/10/chartex" xmlns:cx5="http://schemas.microsoft.com/office/drawing/2016/5/11/chartex" xmlns:cx6="http://schemas.microsoft.com/office/drawing/2016/5/12/chartex" xmlns:cx7="http://schemas.microsoft.com/office/drawing/2016/5/13/chartex" xmlns:cx8="http://schemas.microsoft.com/office/drawing/2016/5/14/chartex" xmlns:mc="http://schemas.openxmlformats.org/markup-compatibility/2006" xmlns:aink="http://schemas.microsoft.com/office/drawing/2016/ink" xmlns:am3d="http://schemas.microsoft.com/office/drawing/2017/model3d" xmlns:o="urn:schemas-microsoft-com:office:office" xmlns:oel="http://schemas.microsoft.com/office/2019/extlst" xmlns:r="http://schemas.openxmlformats.org/officeDocument/2006/relationships" xmlns:m="http://schemas.openxmlformats.org/officeDocument/2006/math" xmlns:v="urn:schemas-microsoft-com:vml" xmlns:wp14="http://schemas.microsoft.com/office/word/2010/wordprocessingDrawing" xmlns:wp="http://schemas.openxmlformats.org/drawingml/2006/wordprocessingDrawing" xmlns:w10="urn:schemas-microsoft-com:office:word" xmlns:w="http://schemas.openxmlformats.org/wordprocessingml/2006/main" xmlns:w14="http://schemas.microsoft.com/office/word/2010/wordml" xmlns:w15="http://schemas.microsoft.com/office/word/2012/wordml" xmlns:w16cex="http://schemas.microsoft.com/office/word/2018/wordml/cex" xmlns:w16cid="http://schemas.microsoft.com/office/word/2016/wordml/cid" xmlns:w16="http://schemas.microsoft.com/office/word/2018/wordml" xmlns:w16du="http://schemas.microsoft.com/office/word/2023/wordml/word16du" xmlns:w16sdtdh="http://schemas.microsoft.com/office/word/2020/wordml/sdtdatahash" xmlns:w16se="http://schemas.microsoft.com/office/word/2015/wordml/symex" xmlns:wpg="http://schemas.microsoft.com/office/word/2010/wordprocessingGroup" xmlns:wpi="http://schemas.microsoft.com/office/word/2010/wordprocessingInk" xmlns:wne="http://schemas.microsoft.com/office/word/2006/wordml" xmlns:wps="http://schemas.microsoft.com/office/word/2010/wordprocessingShape" mc:Ignorable="w14 w15 w16se w16cid w16 w16cex w16sdtdh wp14">
   <w:body>
     <w:p>
       <w:pPr>
@@ -72,13 +72,8 @@
       <w:pPr>
         <w:pStyle w:val="Heading2"/>
       </w:pPr>
-      <w:proofErr w:type="gramStart"/>
-      <w:r>
-        <w:t>Migrate</w:t>
-      </w:r>
-      <w:proofErr w:type="gramEnd"/>
-      <w:r>
-        <w:t xml:space="preserve"> the logging system to use the BOOST library.</w:t>
+      <w:r>
+        <w:t>Migrate the logging system to use the BOOST library.</w:t>
       </w:r>
     </w:p>
     <w:p>
@@ -209,11 +204,9 @@
       <w:r>
         <w:t xml:space="preserve">This functionality is started, but it currently </w:t>
       </w:r>
-      <w:proofErr w:type="spellStart"/>
-      <w:r>
-        <w:t>behaives</w:t>
-      </w:r>
-      <w:proofErr w:type="spellEnd"/>
+      <w:r>
+        <w:t>behaves</w:t>
+      </w:r>
       <w:r>
         <w:t xml:space="preserve"> more like the shopping list than the original functionality, listed below. We still need to add the extra stuff of what is listed here.</w:t>
       </w:r>
@@ -378,6 +371,287 @@
         <w:pStyle w:val="Heading1"/>
       </w:pPr>
       <w:r>
+        <w:t>Resolve As Many of Our Listed Issues as Possible</w:t>
+      </w:r>
+    </w:p>
+    <w:p>
+      <w:r>
+        <w:t>On average, I’ve found that we have about 15 issues listed in our Issues List each week. Some of these are small, others are large, and some we probably don’t need to worry about for our final turn-in. But regardless, we should still try to get as many of these resolved as possible both before we turn this in and before we attempt to work on our possible Extra Credit.</w:t>
+      </w:r>
+    </w:p>
+    <w:p>
+      <w:pPr>
+        <w:pStyle w:val="Heading2"/>
+      </w:pPr>
+      <w:r>
+        <w:t>ID #’s 5, 9, 13, &amp; 17: Book List, Import, &amp; Export</w:t>
+      </w:r>
+      <w:r>
+        <w:t>, (Jacob)</w:t>
+      </w:r>
+    </w:p>
+    <w:p>
+      <w:r>
+        <w:t>Each</w:t>
+      </w:r>
+      <w:r>
+        <w:t xml:space="preserve"> of these Issue Items revolves around the same general features of the Book List functionality, so this should be taken care of by the person working on this functionality.</w:t>
+      </w:r>
+    </w:p>
+    <w:p>
+      <w:pPr>
+        <w:pStyle w:val="Heading2"/>
+      </w:pPr>
+      <w:r>
+        <w:t xml:space="preserve">ID #’s 20, 21, </w:t>
+      </w:r>
+      <w:r>
+        <w:t xml:space="preserve">&amp; </w:t>
+      </w:r>
+      <w:r>
+        <w:t>22</w:t>
+      </w:r>
+      <w:r>
+        <w:t>: Shopping List &amp; Purchasing</w:t>
+      </w:r>
+      <w:r>
+        <w:t>, (???)</w:t>
+      </w:r>
+    </w:p>
+    <w:p>
+      <w:r>
+        <w:t>So, we have some of the most basic functionality of the Shopping List done, but when it comes to the most important parts like purchasing the list that has not been completed yet. After someone completes this functionality, please look over these issues and make sure that these issues are resolved for the new implementation.</w:t>
+      </w:r>
+    </w:p>
+    <w:p>
+      <w:pPr>
+        <w:pStyle w:val="Heading2"/>
+      </w:pPr>
+      <w:r>
+        <w:lastRenderedPageBreak/>
+        <w:t>ID #</w:t>
+      </w:r>
+      <w:r>
+        <w:t>’s</w:t>
+      </w:r>
+      <w:r>
+        <w:t xml:space="preserve"> 24</w:t>
+      </w:r>
+      <w:r>
+        <w:t xml:space="preserve"> &amp; 28</w:t>
+      </w:r>
+      <w:r>
+        <w:t>: Login Screen</w:t>
+      </w:r>
+      <w:r>
+        <w:t xml:space="preserve"> &amp; Admin Menu Access</w:t>
+      </w:r>
+      <w:r>
+        <w:t>, (Mike)</w:t>
+      </w:r>
+    </w:p>
+    <w:p>
+      <w:r>
+        <w:t>So technically the current Login Screen works about half-way, so it is not completely disabled. But with us working to rework our Login Screen a little bit, just by having it complete it will resolve this issue.</w:t>
+      </w:r>
+    </w:p>
+    <w:p>
+      <w:pPr>
+        <w:pStyle w:val="Heading2"/>
+      </w:pPr>
+      <w:r>
+        <w:t>ID # 25: Previous Functionality</w:t>
+      </w:r>
+      <w:r>
+        <w:t>, (All)</w:t>
+      </w:r>
+    </w:p>
+    <w:p>
+      <w:r>
+        <w:t xml:space="preserve">Same with Issue ID # 24 above, so long as we get our previous functionality complete as listed </w:t>
+      </w:r>
+      <w:r>
+        <w:t>before in this document</w:t>
+      </w:r>
+      <w:r>
+        <w:t>, then this issue gets resolved automatically.</w:t>
+      </w:r>
+    </w:p>
+    <w:p>
+      <w:pPr>
+        <w:pStyle w:val="Heading2"/>
+      </w:pPr>
+      <w:r>
+        <w:t>ID # 26</w:t>
+      </w:r>
+      <w:r>
+        <w:t>: Updating the Menu Bar</w:t>
+      </w:r>
+      <w:r>
+        <w:t>, (Jacob)</w:t>
+      </w:r>
+    </w:p>
+    <w:p>
+      <w:r>
+        <w:t xml:space="preserve">This Issue was talking about 2 separate things. The first was removing </w:t>
+      </w:r>
+      <w:r>
+        <w:t>the buttons in our menu that do nothing in our program and adding in some buttons that we ACTUALLY needed. This first part has already been taken care of.</w:t>
+      </w:r>
+    </w:p>
+    <w:p>
+      <w:r>
+        <w:t>The second thing was about trying to</w:t>
+      </w:r>
+      <w:r>
+        <w:t xml:space="preserve"> </w:t>
+      </w:r>
+      <w:r>
+        <w:t>move</w:t>
+      </w:r>
+      <w:r>
+        <w:t xml:space="preserve"> our entire Hard Coded Menu Bar out of our Main Window Constructor Method and putting it in our actual Main Window .UI Design.</w:t>
+      </w:r>
+      <w:r>
+        <w:t xml:space="preserve"> Although this is considered an </w:t>
+      </w:r>
+      <w:r>
+        <w:t>I</w:t>
+      </w:r>
+      <w:r>
+        <w:t>ssue, this can be considered more of an optional Issue and we can probably ignore this issue for our final</w:t>
+      </w:r>
+      <w:r>
+        <w:t>.</w:t>
+      </w:r>
+      <w:r>
+        <w:t xml:space="preserve"> (</w:t>
+      </w:r>
+      <w:r>
+        <w:t>Only</w:t>
+      </w:r>
+      <w:r>
+        <w:t xml:space="preserve"> work on this issue AFTER getting in our Extra Credit!)</w:t>
+      </w:r>
+    </w:p>
+    <w:p>
+      <w:pPr>
+        <w:pStyle w:val="Heading2"/>
+      </w:pPr>
+      <w:r>
+        <w:t>ID # 2</w:t>
+      </w:r>
+      <w:r>
+        <w:t>9:</w:t>
+      </w:r>
+      <w:r>
+        <w:t xml:space="preserve"> </w:t>
+      </w:r>
+      <w:r>
+        <w:t>Status</w:t>
+      </w:r>
+      <w:r>
+        <w:t xml:space="preserve"> Bar</w:t>
+      </w:r>
+      <w:r>
+        <w:t xml:space="preserve"> Not Auto-Updating</w:t>
+      </w:r>
+      <w:r>
+        <w:t>, (Jacob)</w:t>
+      </w:r>
+    </w:p>
+    <w:p>
+      <w:r>
+        <w:t>So, the status bar is working as intended but only when the Main Menu is first created. This functionality should be put on a short timer (somewhere between 2-20 seconds) to update the displayed numbers after a user updates the database. This issue is not 100% important though, so it can be worked on after most of these other issues are resolved first.</w:t>
+      </w:r>
+    </w:p>
+    <w:p>
+      <w:pPr>
+        <w:pStyle w:val="Heading2"/>
+      </w:pPr>
+      <w:r>
+        <w:t xml:space="preserve">ID # </w:t>
+      </w:r>
+      <w:r>
+        <w:t>30:</w:t>
+      </w:r>
+      <w:r>
+        <w:t xml:space="preserve"> </w:t>
+      </w:r>
+      <w:r>
+        <w:t>Splash Screen Copyright</w:t>
+      </w:r>
+      <w:r>
+        <w:t>, (Mike)</w:t>
+      </w:r>
+    </w:p>
+    <w:p>
+      <w:r>
+        <w:t>So,</w:t>
+      </w:r>
+      <w:r>
+        <w:t xml:space="preserve"> our Splash Screen is using a Copyrighted image, something that we CANNOT use without at least giving credit for it, even if our project is only for an educational purpose. Jacob has already put a credit for the illustration tucked away into </w:t>
+      </w:r>
+      <w:r>
+        <w:t>our About Menu Option, but that is very likely not good enough. We need to put our artist’s credit where it matters, at the same time and place as where we are using, i.e., our Splash Screen!</w:t>
+      </w:r>
+    </w:p>
+    <w:p>
+      <w:pPr>
+        <w:pStyle w:val="Heading2"/>
+      </w:pPr>
+      <w:r>
+        <w:t xml:space="preserve">ID # </w:t>
+      </w:r>
+      <w:r>
+        <w:t>31:</w:t>
+      </w:r>
+      <w:r>
+        <w:t xml:space="preserve"> </w:t>
+      </w:r>
+      <w:r>
+        <w:t>Book ISBN Validation</w:t>
+      </w:r>
+      <w:r>
+        <w:t>, (None)</w:t>
+      </w:r>
+    </w:p>
+    <w:p>
+      <w:r>
+        <w:t>Basically, we were never able to figure out how to ACTUALLY validate an ISBN. Although this is an important point for our application, because of how confusing it is to figure out, this is an Issue we are very likely to leave in our final application turn in.</w:t>
+      </w:r>
+    </w:p>
+    <w:p>
+      <w:pPr>
+        <w:pStyle w:val="Heading2"/>
+      </w:pPr>
+      <w:r>
+        <w:t>ID # 3</w:t>
+      </w:r>
+      <w:r>
+        <w:t>2:</w:t>
+      </w:r>
+      <w:r>
+        <w:t xml:space="preserve"> Boo</w:t>
+      </w:r>
+      <w:r>
+        <w:t>st Library and Boost Logging</w:t>
+      </w:r>
+      <w:r>
+        <w:t>, (Mike/None)</w:t>
+      </w:r>
+    </w:p>
+    <w:p>
+      <w:r>
+        <w:t>Out of everything we’ve learned about Boost, the most I know about it is that it is a bitch! *sighs* Sorry, but if we cannot get Boost &amp; Boost Logging to work, then we will not be able to complete the given assignment about using Boost Logging. That being said, since Prof. Carmon also claims to be having problems with the Boost library, then it may be possible that this requirement may be dropped from the project and won’t be a requirement anymore! But we shall see.</w:t>
+      </w:r>
+    </w:p>
+    <w:p>
+      <w:pPr>
+        <w:pStyle w:val="Heading1"/>
+      </w:pPr>
+      <w:r>
+        <w:lastRenderedPageBreak/>
         <w:t>Potential Extra Credit Features</w:t>
       </w:r>
     </w:p>
@@ -450,7 +724,7 @@
 </file>
 
 <file path=word/numbering.xml><?xml version="1.0" encoding="utf-8"?>
-<w:numbering xmlns:wpc="http://schemas.microsoft.com/office/word/2010/wordprocessingCanvas" xmlns:cx="http://schemas.microsoft.com/office/drawing/2014/chartex" xmlns:cx1="http://schemas.microsoft.com/office/drawing/2015/9/8/chartex" xmlns:cx2="http://schemas.microsoft.com/office/drawing/2015/10/21/chartex" xmlns:cx3="http://schemas.microsoft.com/office/drawing/2016/5/9/chartex" xmlns:cx4="http://schemas.microsoft.com/office/drawing/2016/5/10/chartex" xmlns:cx5="http://schemas.microsoft.com/office/drawing/2016/5/11/chartex" xmlns:cx6="http://schemas.microsoft.com/office/drawing/2016/5/12/chartex" xmlns:cx7="http://schemas.microsoft.com/office/drawing/2016/5/13/chartex" xmlns:cx8="http://schemas.microsoft.com/office/drawing/2016/5/14/chartex" xmlns:mc="http://schemas.openxmlformats.org/markup-compatibility/2006" xmlns:aink="http://schemas.microsoft.com/office/drawing/2016/ink" xmlns:am3d="http://schemas.microsoft.com/office/drawing/2017/model3d" xmlns:o="urn:schemas-microsoft-com:office:office" xmlns:oel="http://schemas.microsoft.com/office/2019/extlst" xmlns:r="http://schemas.openxmlformats.org/officeDocument/2006/relationships" xmlns:m="http://schemas.openxmlformats.org/officeDocument/2006/math" xmlns:v="urn:schemas-microsoft-com:vml" xmlns:wp14="http://schemas.microsoft.com/office/word/2010/wordprocessingDrawing" xmlns:wp="http://schemas.openxmlformats.org/drawingml/2006/wordprocessingDrawing" xmlns:w10="urn:schemas-microsoft-com:office:word" xmlns:w="http://schemas.openxmlformats.org/wordprocessingml/2006/main" xmlns:w14="http://schemas.microsoft.com/office/word/2010/wordml" xmlns:w15="http://schemas.microsoft.com/office/word/2012/wordml" xmlns:w16cex="http://schemas.microsoft.com/office/word/2018/wordml/cex" xmlns:w16cid="http://schemas.microsoft.com/office/word/2016/wordml/cid" xmlns:w16="http://schemas.microsoft.com/office/word/2018/wordml" xmlns:w16sdtdh="http://schemas.microsoft.com/office/word/2020/wordml/sdtdatahash" xmlns:w16se="http://schemas.microsoft.com/office/word/2015/wordml/symex" xmlns:wpg="http://schemas.microsoft.com/office/word/2010/wordprocessingGroup" xmlns:wpi="http://schemas.microsoft.com/office/word/2010/wordprocessingInk" xmlns:wne="http://schemas.microsoft.com/office/word/2006/wordml" xmlns:wps="http://schemas.microsoft.com/office/word/2010/wordprocessingShape" mc:Ignorable="w14 w15 w16se w16cid w16 w16cex w16sdtdh wp14">
+<w:numbering xmlns:wpc="http://schemas.microsoft.com/office/word/2010/wordprocessingCanvas" xmlns:cx="http://schemas.microsoft.com/office/drawing/2014/chartex" xmlns:cx1="http://schemas.microsoft.com/office/drawing/2015/9/8/chartex" xmlns:cx2="http://schemas.microsoft.com/office/drawing/2015/10/21/chartex" xmlns:cx3="http://schemas.microsoft.com/office/drawing/2016/5/9/chartex" xmlns:cx4="http://schemas.microsoft.com/office/drawing/2016/5/10/chartex" xmlns:cx5="http://schemas.microsoft.com/office/drawing/2016/5/11/chartex" xmlns:cx6="http://schemas.microsoft.com/office/drawing/2016/5/12/chartex" xmlns:cx7="http://schemas.microsoft.com/office/drawing/2016/5/13/chartex" xmlns:cx8="http://schemas.microsoft.com/office/drawing/2016/5/14/chartex" xmlns:mc="http://schemas.openxmlformats.org/markup-compatibility/2006" xmlns:aink="http://schemas.microsoft.com/office/drawing/2016/ink" xmlns:am3d="http://schemas.microsoft.com/office/drawing/2017/model3d" xmlns:o="urn:schemas-microsoft-com:office:office" xmlns:oel="http://schemas.microsoft.com/office/2019/extlst" xmlns:r="http://schemas.openxmlformats.org/officeDocument/2006/relationships" xmlns:m="http://schemas.openxmlformats.org/officeDocument/2006/math" xmlns:v="urn:schemas-microsoft-com:vml" xmlns:wp14="http://schemas.microsoft.com/office/word/2010/wordprocessingDrawing" xmlns:wp="http://schemas.openxmlformats.org/drawingml/2006/wordprocessingDrawing" xmlns:w10="urn:schemas-microsoft-com:office:word" xmlns:w="http://schemas.openxmlformats.org/wordprocessingml/2006/main" xmlns:w14="http://schemas.microsoft.com/office/word/2010/wordml" xmlns:w15="http://schemas.microsoft.com/office/word/2012/wordml" xmlns:w16cex="http://schemas.microsoft.com/office/word/2018/wordml/cex" xmlns:w16cid="http://schemas.microsoft.com/office/word/2016/wordml/cid" xmlns:w16="http://schemas.microsoft.com/office/word/2018/wordml" xmlns:w16du="http://schemas.microsoft.com/office/word/2023/wordml/word16du" xmlns:w16sdtdh="http://schemas.microsoft.com/office/word/2020/wordml/sdtdatahash" xmlns:w16se="http://schemas.microsoft.com/office/word/2015/wordml/symex" xmlns:wpg="http://schemas.microsoft.com/office/word/2010/wordprocessingGroup" xmlns:wpi="http://schemas.microsoft.com/office/word/2010/wordprocessingInk" xmlns:wne="http://schemas.microsoft.com/office/word/2006/wordml" xmlns:wps="http://schemas.microsoft.com/office/word/2010/wordprocessingShape" mc:Ignorable="w14 w15 w16se w16cid w16 w16cex w16sdtdh wp14">
   <w:abstractNum w:abstractNumId="0" w15:restartNumberingAfterBreak="0">
     <w:nsid w:val="2BFB736D"/>
     <w:multiLevelType w:val="hybridMultilevel"/>

</xml_diff>

<commit_message>
Adding Names for the Issues and Starting on Finishing the Book List
</commit_message>
<xml_diff>
--- a/List of All Remaining Tasks to Complete by the End of the Semester.docx
+++ b/List of All Remaining Tasks to Complete by the End of the Semester.docx
@@ -49,15 +49,7 @@
     </w:p>
     <w:p>
       <w:r>
-        <w:t xml:space="preserve">Each of </w:t>
-      </w:r>
-      <w:proofErr w:type="spellStart"/>
-      <w:r>
-        <w:t>theses</w:t>
-      </w:r>
-      <w:proofErr w:type="spellEnd"/>
-      <w:r>
-        <w:t xml:space="preserve"> </w:t>
+        <w:t xml:space="preserve">Each of theses </w:t>
       </w:r>
       <w:proofErr w:type="gramStart"/>
       <w:r>
@@ -94,15 +86,7 @@
         <w:pStyle w:val="Heading2"/>
       </w:pPr>
       <w:r>
-        <w:t xml:space="preserve">Use </w:t>
-      </w:r>
-      <w:proofErr w:type="spellStart"/>
-      <w:r>
-        <w:t>QFile</w:t>
-      </w:r>
-      <w:proofErr w:type="spellEnd"/>
-      <w:r>
-        <w:t xml:space="preserve"> and a separate dialog box to create a notes dialog. Export the note to a .txt file.</w:t>
+        <w:t>Use QFile and a separate dialog box to create a notes dialog. Export the note to a .txt file.</w:t>
       </w:r>
     </w:p>
     <w:p>
@@ -389,6 +373,9 @@
       <w:r>
         <w:t>, (Jacob)</w:t>
       </w:r>
+      <w:r>
+        <w:t xml:space="preserve"> (Mandatory)</w:t>
+      </w:r>
     </w:p>
     <w:p>
       <w:r>
@@ -416,6 +403,9 @@
       </w:r>
       <w:r>
         <w:t>, (???)</w:t>
+      </w:r>
+      <w:r>
+        <w:t xml:space="preserve"> (Mandatory)</w:t>
       </w:r>
     </w:p>
     <w:p>
@@ -449,6 +439,9 @@
       <w:r>
         <w:t>, (Mike)</w:t>
       </w:r>
+      <w:r>
+        <w:t xml:space="preserve"> (Mandatory)</w:t>
+      </w:r>
     </w:p>
     <w:p>
       <w:r>
@@ -465,6 +458,9 @@
       <w:r>
         <w:t>, (All)</w:t>
       </w:r>
+      <w:r>
+        <w:t xml:space="preserve"> (Mandatory)</w:t>
+      </w:r>
     </w:p>
     <w:p>
       <w:r>
@@ -490,6 +486,15 @@
       <w:r>
         <w:t>, (Jacob)</w:t>
       </w:r>
+      <w:r>
+        <w:t xml:space="preserve"> (</w:t>
+      </w:r>
+      <w:r>
+        <w:t xml:space="preserve">Fully </w:t>
+      </w:r>
+      <w:r>
+        <w:t>Optional)</w:t>
+      </w:r>
     </w:p>
     <w:p>
       <w:r>
@@ -539,26 +544,14 @@
         <w:pStyle w:val="Heading2"/>
       </w:pPr>
       <w:r>
-        <w:t>ID # 2</w:t>
-      </w:r>
-      <w:r>
-        <w:t>9:</w:t>
-      </w:r>
-      <w:r>
-        <w:t xml:space="preserve"> </w:t>
-      </w:r>
-      <w:r>
-        <w:t>Status</w:t>
-      </w:r>
-      <w:r>
-        <w:t xml:space="preserve"> Bar</w:t>
-      </w:r>
-      <w:r>
-        <w:t xml:space="preserve"> Not Auto-Updating</w:t>
+        <w:t>ID # 29: Status Bar Not Auto-Updating</w:t>
       </w:r>
       <w:r>
         <w:t>, (Jacob)</w:t>
       </w:r>
+      <w:r>
+        <w:t xml:space="preserve"> (Partially Optional)</w:t>
+      </w:r>
     </w:p>
     <w:p>
       <w:r>
@@ -570,20 +563,14 @@
         <w:pStyle w:val="Heading2"/>
       </w:pPr>
       <w:r>
-        <w:t xml:space="preserve">ID # </w:t>
-      </w:r>
-      <w:r>
-        <w:t>30:</w:t>
-      </w:r>
-      <w:r>
-        <w:t xml:space="preserve"> </w:t>
-      </w:r>
-      <w:r>
-        <w:t>Splash Screen Copyright</w:t>
+        <w:t>ID # 30: Splash Screen Copyright</w:t>
       </w:r>
       <w:r>
         <w:t>, (Mike)</w:t>
       </w:r>
+      <w:r>
+        <w:t xml:space="preserve"> (Partially Mandatory)</w:t>
+      </w:r>
     </w:p>
     <w:p>
       <w:r>
@@ -601,49 +588,65 @@
         <w:pStyle w:val="Heading2"/>
       </w:pPr>
       <w:r>
-        <w:t xml:space="preserve">ID # </w:t>
-      </w:r>
-      <w:r>
-        <w:t>31:</w:t>
-      </w:r>
-      <w:r>
-        <w:t xml:space="preserve"> </w:t>
-      </w:r>
-      <w:r>
-        <w:t>Book ISBN Validation</w:t>
+        <w:t>ID # 31: Book ISBN Validation</w:t>
       </w:r>
       <w:r>
         <w:t>, (None)</w:t>
       </w:r>
-    </w:p>
-    <w:p>
-      <w:r>
-        <w:t>Basically, we were never able to figure out how to ACTUALLY validate an ISBN. Although this is an important point for our application, because of how confusing it is to figure out, this is an Issue we are very likely to leave in our final application turn in.</w:t>
-      </w:r>
-    </w:p>
-    <w:p>
-      <w:pPr>
-        <w:pStyle w:val="Heading2"/>
-      </w:pPr>
-      <w:r>
-        <w:t>ID # 3</w:t>
-      </w:r>
-      <w:r>
-        <w:t>2:</w:t>
-      </w:r>
-      <w:r>
-        <w:t xml:space="preserve"> Boo</w:t>
-      </w:r>
-      <w:r>
-        <w:t>st Library and Boost Logging</w:t>
+      <w:r>
+        <w:t xml:space="preserve"> (Fully Optional)</w:t>
+      </w:r>
+    </w:p>
+    <w:p>
+      <w:r>
+        <w:t xml:space="preserve">Basically, we were never able to figure out how to </w:t>
+      </w:r>
+      <w:proofErr w:type="gramStart"/>
+      <w:r>
+        <w:t>ACTUALLY validate</w:t>
+      </w:r>
+      <w:proofErr w:type="gramEnd"/>
+      <w:r>
+        <w:t xml:space="preserve"> an ISBN. Although this is an important point for our application, because of how confusing it is to figure out, this is an Issue we are very likely to leave in our final application turn in.</w:t>
+      </w:r>
+    </w:p>
+    <w:p>
+      <w:pPr>
+        <w:pStyle w:val="Heading2"/>
+      </w:pPr>
+      <w:r>
+        <w:t>ID # 32: Boost Library and Boost Logging</w:t>
       </w:r>
       <w:r>
         <w:t>, (Mike/None)</w:t>
       </w:r>
-    </w:p>
-    <w:p>
-      <w:r>
-        <w:t>Out of everything we’ve learned about Boost, the most I know about it is that it is a bitch! *sighs* Sorry, but if we cannot get Boost &amp; Boost Logging to work, then we will not be able to complete the given assignment about using Boost Logging. That being said, since Prof. Carmon also claims to be having problems with the Boost library, then it may be possible that this requirement may be dropped from the project and won’t be a requirement anymore! But we shall see.</w:t>
+      <w:r>
+        <w:t xml:space="preserve"> (</w:t>
+      </w:r>
+      <w:r>
+        <w:t>?</w:t>
+      </w:r>
+      <w:r>
+        <w:t>Either Mandatory or</w:t>
+      </w:r>
+      <w:r>
+        <w:t xml:space="preserve"> Optional?</w:t>
+      </w:r>
+      <w:r>
+        <w:t>)</w:t>
+      </w:r>
+    </w:p>
+    <w:p>
+      <w:r>
+        <w:t xml:space="preserve">Out of everything we’ve learned about Boost, the most I know about it is that it is a </w:t>
+      </w:r>
+      <w:proofErr w:type="gramStart"/>
+      <w:r>
+        <w:t>bitch</w:t>
+      </w:r>
+      <w:proofErr w:type="gramEnd"/>
+      <w:r>
+        <w:t>! *sighs* Sorry, but if we cannot get Boost &amp; Boost Logging to work, then we will not be able to complete the given assignment about using Boost Logging. That being said, since Prof. Carmon also claims to be having problems with the Boost library, then it may be possible that this requirement may be dropped from the project and won’t be a requirement anymore! But we shall see.</w:t>
       </w:r>
     </w:p>
     <w:p>

</xml_diff>

<commit_message>
Finishing the Book List functionality
Also added a new Issue into our task list, but I have not reported it or added it to our project's documentation and Issues List yet.
</commit_message>
<xml_diff>
--- a/List of All Remaining Tasks to Complete by the End of the Semester.docx
+++ b/List of All Remaining Tasks to Complete by the End of the Semester.docx
@@ -12,31 +12,7 @@
     </w:p>
     <w:p>
       <w:r>
-        <w:t xml:space="preserve">Roughly speaking, I believe that the order that these features are listed in are the approximate priority level for getting these features done in. </w:t>
-      </w:r>
-      <w:proofErr w:type="gramStart"/>
-      <w:r>
-        <w:t>So</w:t>
-      </w:r>
-      <w:proofErr w:type="gramEnd"/>
-      <w:r>
-        <w:t xml:space="preserve"> </w:t>
-      </w:r>
-      <w:proofErr w:type="gramStart"/>
-      <w:r>
-        <w:t>us</w:t>
-      </w:r>
-      <w:proofErr w:type="gramEnd"/>
-      <w:r>
-        <w:t xml:space="preserve"> trying to get this week’s requirements done first, then getting our old features back online, then implementing our new feature ideas, then finally hopefully get a PACMAN working in there for the extra credit. If you disagree with this </w:t>
-      </w:r>
-      <w:proofErr w:type="gramStart"/>
-      <w:r>
-        <w:t>ordering</w:t>
-      </w:r>
-      <w:proofErr w:type="gramEnd"/>
-      <w:r>
-        <w:t>, let me know.</w:t>
+        <w:t>Roughly speaking, I believe that the order that these features are listed in are the approximate priority level for getting these features done in. So us trying to get this week’s requirements done first, then getting our old features back online, then implementing our new feature ideas, then finally hopefully get a PACMAN working in there for the extra credit. If you disagree with this ordering, let me know.</w:t>
       </w:r>
     </w:p>
     <w:p>
@@ -49,15 +25,15 @@
     </w:p>
     <w:p>
       <w:r>
-        <w:t xml:space="preserve">Each of theses </w:t>
-      </w:r>
-      <w:proofErr w:type="gramStart"/>
-      <w:r>
-        <w:t>are</w:t>
-      </w:r>
-      <w:proofErr w:type="gramEnd"/>
-      <w:r>
-        <w:t xml:space="preserve"> probably going to require Professor Carmon’s videos on them to be posted to work on them. If they are not posted in time of when we would work on these features, we’ll have to work on one of the later features until these videos go up.</w:t>
+        <w:t xml:space="preserve">Each of </w:t>
+      </w:r>
+      <w:proofErr w:type="spellStart"/>
+      <w:r>
+        <w:t>theses</w:t>
+      </w:r>
+      <w:proofErr w:type="spellEnd"/>
+      <w:r>
+        <w:t xml:space="preserve"> are probably going to require Professor Carmon’s videos on them to be posted to work on them. If they are not posted in time of when we would work on these features, we’ll have to work on one of the later features until these videos go up.</w:t>
       </w:r>
     </w:p>
     <w:p>
@@ -70,23 +46,23 @@
     </w:p>
     <w:p>
       <w:r>
-        <w:t xml:space="preserve">For this task, both our group and the professor </w:t>
-      </w:r>
-      <w:proofErr w:type="gramStart"/>
-      <w:r>
-        <w:t>is</w:t>
-      </w:r>
-      <w:proofErr w:type="gramEnd"/>
-      <w:r>
-        <w:t xml:space="preserve"> having problems with getting MinGW and the Boost library to link-up and like each other. Until we can get Boost working in QT, we’ll have to hold off on this task for now.</w:t>
-      </w:r>
-    </w:p>
-    <w:p>
-      <w:pPr>
-        <w:pStyle w:val="Heading2"/>
-      </w:pPr>
-      <w:r>
-        <w:t>Use QFile and a separate dialog box to create a notes dialog. Export the note to a .txt file.</w:t>
+        <w:t>For this task, both our group and the professor is having problems with getting MinGW and the Boost library to link-up and like each other. Until we can get Boost working in QT, we’ll have to hold off on this task for now.</w:t>
+      </w:r>
+    </w:p>
+    <w:p>
+      <w:pPr>
+        <w:pStyle w:val="Heading2"/>
+      </w:pPr>
+      <w:r>
+        <w:t xml:space="preserve">Use </w:t>
+      </w:r>
+      <w:proofErr w:type="spellStart"/>
+      <w:r>
+        <w:t>QFile</w:t>
+      </w:r>
+      <w:proofErr w:type="spellEnd"/>
+      <w:r>
+        <w:t xml:space="preserve"> and a separate dialog box to create a notes dialog. Export the note to a .txt file.</w:t>
       </w:r>
     </w:p>
     <w:p>
@@ -156,15 +132,7 @@
     </w:p>
     <w:p>
       <w:r>
-        <w:t xml:space="preserve">Is </w:t>
-      </w:r>
-      <w:proofErr w:type="gramStart"/>
-      <w:r>
-        <w:t>similar to</w:t>
-      </w:r>
-      <w:proofErr w:type="gramEnd"/>
-      <w:r>
-        <w:t xml:space="preserve"> the 2</w:t>
+        <w:t>Is similar to the 2</w:t>
       </w:r>
       <w:r>
         <w:rPr>
@@ -230,13 +198,8 @@
     </w:p>
     <w:p>
       <w:r>
-        <w:t xml:space="preserve">Old functionality for this is </w:t>
-      </w:r>
-      <w:proofErr w:type="gramStart"/>
-      <w:r>
-        <w:t>DONE</w:t>
-      </w:r>
-      <w:proofErr w:type="gramEnd"/>
+        <w:t>Old functionality for this is DONE</w:t>
+      </w:r>
     </w:p>
     <w:p>
       <w:r>
@@ -298,13 +261,8 @@
       </w:r>
     </w:p>
     <w:p>
-      <w:proofErr w:type="gramStart"/>
-      <w:r>
-        <w:t>So</w:t>
-      </w:r>
-      <w:proofErr w:type="gramEnd"/>
-      <w:r>
-        <w:t xml:space="preserve"> it’ll go Splash Screen, then Log In Dialog Box</w:t>
+      <w:r>
+        <w:t>So it’ll go Splash Screen, then Log In Dialog Box</w:t>
       </w:r>
       <w:r>
         <w:t>, and if they can log in it’ll bring them to the Main Menu Window. If they can’t sign in, then the program closes.</w:t>
@@ -599,15 +557,7 @@
     </w:p>
     <w:p>
       <w:r>
-        <w:t xml:space="preserve">Basically, we were never able to figure out how to </w:t>
-      </w:r>
-      <w:proofErr w:type="gramStart"/>
-      <w:r>
-        <w:t>ACTUALLY validate</w:t>
-      </w:r>
-      <w:proofErr w:type="gramEnd"/>
-      <w:r>
-        <w:t xml:space="preserve"> an ISBN. Although this is an important point for our application, because of how confusing it is to figure out, this is an Issue we are very likely to leave in our final application turn in.</w:t>
+        <w:t>Basically, we were never able to figure out how to ACTUALLY validate an ISBN. Although this is an important point for our application, because of how confusing it is to figure out, this is an Issue we are very likely to leave in our final application turn in.</w:t>
       </w:r>
     </w:p>
     <w:p>
@@ -638,15 +588,112 @@
     </w:p>
     <w:p>
       <w:r>
-        <w:t xml:space="preserve">Out of everything we’ve learned about Boost, the most I know about it is that it is a </w:t>
-      </w:r>
-      <w:proofErr w:type="gramStart"/>
-      <w:r>
-        <w:t>bitch</w:t>
-      </w:r>
-      <w:proofErr w:type="gramEnd"/>
-      <w:r>
-        <w:t>! *sighs* Sorry, but if we cannot get Boost &amp; Boost Logging to work, then we will not be able to complete the given assignment about using Boost Logging. That being said, since Prof. Carmon also claims to be having problems with the Boost library, then it may be possible that this requirement may be dropped from the project and won’t be a requirement anymore! But we shall see.</w:t>
+        <w:t>Out of everything we’ve learned about Boost, the most I know about it is that it is a bitch! *sighs* Sorry, but if we cannot get Boost &amp; Boost Logging to work, then we will not be able to complete the given assignment about using Boost Logging. That being said, since Prof. Carmon also claims to be having problems with the Boost library, then it may be possible that this requirement may be dropped from the project and won’t be a requirement anymore! But we shall see.</w:t>
+      </w:r>
+    </w:p>
+    <w:p>
+      <w:pPr>
+        <w:pStyle w:val="Heading2"/>
+      </w:pPr>
+      <w:r>
+        <w:t xml:space="preserve">ID # 33: </w:t>
+      </w:r>
+      <w:proofErr w:type="spellStart"/>
+      <w:r>
+        <w:t>QMessageBox</w:t>
+      </w:r>
+      <w:proofErr w:type="spellEnd"/>
+      <w:r>
+        <w:t xml:space="preserve"> Pop-Ups</w:t>
+      </w:r>
+    </w:p>
+    <w:p>
+      <w:r>
+        <w:t>This is a new Issue that I’ve noticed</w:t>
+      </w:r>
+      <w:r>
+        <w:t xml:space="preserve"> in our MainWindow.cpp file, so this document is the first time it is being recorded.</w:t>
+      </w:r>
+      <w:r>
+        <w:t xml:space="preserve"> This should be reported and listed in our Project Documentation </w:t>
+      </w:r>
+      <w:r>
+        <w:t>after listing it here.</w:t>
+      </w:r>
+      <w:r>
+        <w:t xml:space="preserve"> For </w:t>
+      </w:r>
+      <w:r>
+        <w:lastRenderedPageBreak/>
+        <w:t xml:space="preserve">one of our </w:t>
+      </w:r>
+      <w:r>
+        <w:t xml:space="preserve">previous assignments, </w:t>
+      </w:r>
+      <w:r>
+        <w:t xml:space="preserve">we were given the requirement of needing to display a </w:t>
+      </w:r>
+      <w:proofErr w:type="spellStart"/>
+      <w:r>
+        <w:t>QMessageBox</w:t>
+      </w:r>
+      <w:proofErr w:type="spellEnd"/>
+      <w:r>
+        <w:t xml:space="preserve"> whenever our application performs a database operation.</w:t>
+      </w:r>
+      <w:r>
+        <w:t xml:space="preserve"> Well there are certain parts in our Main Window code that do not </w:t>
+      </w:r>
+      <w:r>
+        <w:t>adhere to</w:t>
+      </w:r>
+      <w:r>
+        <w:t xml:space="preserve"> this</w:t>
+      </w:r>
+      <w:r>
+        <w:t xml:space="preserve"> requirement</w:t>
+      </w:r>
+      <w:r>
+        <w:t xml:space="preserve">, so if </w:t>
+      </w:r>
+      <w:r>
+        <w:t>someone can</w:t>
+      </w:r>
+      <w:r>
+        <w:t xml:space="preserve"> look into this and </w:t>
+      </w:r>
+      <w:r>
+        <w:t>add those in</w:t>
+      </w:r>
+      <w:r>
+        <w:t>/replace</w:t>
+      </w:r>
+      <w:r>
+        <w:t xml:space="preserve"> when we write messages into the </w:t>
+      </w:r>
+      <w:proofErr w:type="spellStart"/>
+      <w:r>
+        <w:t>textEditLarge</w:t>
+      </w:r>
+      <w:proofErr w:type="spellEnd"/>
+      <w:r>
+        <w:t xml:space="preserve"> </w:t>
+      </w:r>
+      <w:proofErr w:type="spellStart"/>
+      <w:r>
+        <w:t>ui</w:t>
+      </w:r>
+      <w:proofErr w:type="spellEnd"/>
+      <w:r>
+        <w:t xml:space="preserve"> element with </w:t>
+      </w:r>
+      <w:proofErr w:type="spellStart"/>
+      <w:r>
+        <w:t>QMessageBoxes</w:t>
+      </w:r>
+      <w:proofErr w:type="spellEnd"/>
+      <w:r>
+        <w:t>.</w:t>
       </w:r>
     </w:p>
     <w:p>
@@ -654,7 +701,6 @@
         <w:pStyle w:val="Heading1"/>
       </w:pPr>
       <w:r>
-        <w:lastRenderedPageBreak/>
         <w:t>Potential Extra Credit Features</w:t>
       </w:r>
     </w:p>
@@ -673,28 +719,12 @@
     </w:p>
     <w:p>
       <w:r>
-        <w:t xml:space="preserve">I’ve already found at least 1 GitHub Repo online that is C++ PACMAN that we’ll probably be able to use, but I have not </w:t>
-      </w:r>
-      <w:proofErr w:type="gramStart"/>
-      <w:r>
-        <w:t>looked into</w:t>
-      </w:r>
-      <w:proofErr w:type="gramEnd"/>
-      <w:r>
-        <w:t xml:space="preserve"> it at all, let alone test it, to see if it will work for us.</w:t>
-      </w:r>
-    </w:p>
-    <w:p>
-      <w:r>
-        <w:t xml:space="preserve">One notable requirement is that this is meant to be an easter egg for ONLY the admins! </w:t>
-      </w:r>
-      <w:proofErr w:type="gramStart"/>
-      <w:r>
-        <w:t>So</w:t>
-      </w:r>
-      <w:proofErr w:type="gramEnd"/>
-      <w:r>
-        <w:t xml:space="preserve"> this must be a feature that only the admins will have access to, which means it’ll have to be hidden somewhere in the admin menu.</w:t>
+        <w:t>I’ve already found at least 1 GitHub Repo online that is C++ PACMAN that we’ll probably be able to use, but I have not looked into it at all, let alone test it, to see if it will work for us.</w:t>
+      </w:r>
+    </w:p>
+    <w:p>
+      <w:r>
+        <w:t>One notable requirement is that this is meant to be an easter egg for ONLY the admins! So this must be a feature that only the admins will have access to, which means it’ll have to be hidden somewhere in the admin menu.</w:t>
       </w:r>
       <w:r>
         <w:t xml:space="preserve"> That, or at the very least the easter egg will only trigger if the user is flagged as an admin.</w:t>

</xml_diff>

<commit_message>
Updating Our Task List & Assigning Everything to Everyone!
</commit_message>
<xml_diff>
--- a/List of All Remaining Tasks to Complete by the End of the Semester.docx
+++ b/List of All Remaining Tasks to Complete by the End of the Semester.docx
@@ -1,6 +1,6 @@
 
 <file path=word/document.xml><?xml version="1.0" encoding="utf-8"?>
-<w:document xmlns:wpc="http://schemas.microsoft.com/office/word/2010/wordprocessingCanvas" xmlns:cx="http://schemas.microsoft.com/office/drawing/2014/chartex" xmlns:cx1="http://schemas.microsoft.com/office/drawing/2015/9/8/chartex" xmlns:cx2="http://schemas.microsoft.com/office/drawing/2015/10/21/chartex" xmlns:cx3="http://schemas.microsoft.com/office/drawing/2016/5/9/chartex" xmlns:cx4="http://schemas.microsoft.com/office/drawing/2016/5/10/chartex" xmlns:cx5="http://schemas.microsoft.com/office/drawing/2016/5/11/chartex" xmlns:cx6="http://schemas.microsoft.com/office/drawing/2016/5/12/chartex" xmlns:cx7="http://schemas.microsoft.com/office/drawing/2016/5/13/chartex" xmlns:cx8="http://schemas.microsoft.com/office/drawing/2016/5/14/chartex" xmlns:mc="http://schemas.openxmlformats.org/markup-compatibility/2006" xmlns:aink="http://schemas.microsoft.com/office/drawing/2016/ink" xmlns:am3d="http://schemas.microsoft.com/office/drawing/2017/model3d" xmlns:o="urn:schemas-microsoft-com:office:office" xmlns:oel="http://schemas.microsoft.com/office/2019/extlst" xmlns:r="http://schemas.openxmlformats.org/officeDocument/2006/relationships" xmlns:m="http://schemas.openxmlformats.org/officeDocument/2006/math" xmlns:v="urn:schemas-microsoft-com:vml" xmlns:wp14="http://schemas.microsoft.com/office/word/2010/wordprocessingDrawing" xmlns:wp="http://schemas.openxmlformats.org/drawingml/2006/wordprocessingDrawing" xmlns:w10="urn:schemas-microsoft-com:office:word" xmlns:w="http://schemas.openxmlformats.org/wordprocessingml/2006/main" xmlns:w14="http://schemas.microsoft.com/office/word/2010/wordml" xmlns:w15="http://schemas.microsoft.com/office/word/2012/wordml" xmlns:w16cex="http://schemas.microsoft.com/office/word/2018/wordml/cex" xmlns:w16cid="http://schemas.microsoft.com/office/word/2016/wordml/cid" xmlns:w16="http://schemas.microsoft.com/office/word/2018/wordml" xmlns:w16du="http://schemas.microsoft.com/office/word/2023/wordml/word16du" xmlns:w16sdtdh="http://schemas.microsoft.com/office/word/2020/wordml/sdtdatahash" xmlns:w16se="http://schemas.microsoft.com/office/word/2015/wordml/symex" xmlns:wpg="http://schemas.microsoft.com/office/word/2010/wordprocessingGroup" xmlns:wpi="http://schemas.microsoft.com/office/word/2010/wordprocessingInk" xmlns:wne="http://schemas.microsoft.com/office/word/2006/wordml" xmlns:wps="http://schemas.microsoft.com/office/word/2010/wordprocessingShape" mc:Ignorable="w14 w15 w16se w16cid w16 w16cex w16sdtdh wp14">
+<w:document xmlns:wpc="http://schemas.microsoft.com/office/word/2010/wordprocessingCanvas" xmlns:cx="http://schemas.microsoft.com/office/drawing/2014/chartex" xmlns:cx1="http://schemas.microsoft.com/office/drawing/2015/9/8/chartex" xmlns:cx2="http://schemas.microsoft.com/office/drawing/2015/10/21/chartex" xmlns:cx3="http://schemas.microsoft.com/office/drawing/2016/5/9/chartex" xmlns:cx4="http://schemas.microsoft.com/office/drawing/2016/5/10/chartex" xmlns:cx5="http://schemas.microsoft.com/office/drawing/2016/5/11/chartex" xmlns:cx6="http://schemas.microsoft.com/office/drawing/2016/5/12/chartex" xmlns:cx7="http://schemas.microsoft.com/office/drawing/2016/5/13/chartex" xmlns:cx8="http://schemas.microsoft.com/office/drawing/2016/5/14/chartex" xmlns:mc="http://schemas.openxmlformats.org/markup-compatibility/2006" xmlns:aink="http://schemas.microsoft.com/office/drawing/2016/ink" xmlns:am3d="http://schemas.microsoft.com/office/drawing/2017/model3d" xmlns:o="urn:schemas-microsoft-com:office:office" xmlns:oel="http://schemas.microsoft.com/office/2019/extlst" xmlns:r="http://schemas.openxmlformats.org/officeDocument/2006/relationships" xmlns:m="http://schemas.openxmlformats.org/officeDocument/2006/math" xmlns:v="urn:schemas-microsoft-com:vml" xmlns:wp14="http://schemas.microsoft.com/office/word/2010/wordprocessingDrawing" xmlns:wp="http://schemas.openxmlformats.org/drawingml/2006/wordprocessingDrawing" xmlns:w10="urn:schemas-microsoft-com:office:word" xmlns:w="http://schemas.openxmlformats.org/wordprocessingml/2006/main" xmlns:w14="http://schemas.microsoft.com/office/word/2010/wordml" xmlns:w15="http://schemas.microsoft.com/office/word/2012/wordml" xmlns:w16cex="http://schemas.microsoft.com/office/word/2018/wordml/cex" xmlns:w16cid="http://schemas.microsoft.com/office/word/2016/wordml/cid" xmlns:w16="http://schemas.microsoft.com/office/word/2018/wordml" xmlns:w16sdtdh="http://schemas.microsoft.com/office/word/2020/wordml/sdtdatahash" xmlns:w16se="http://schemas.microsoft.com/office/word/2015/wordml/symex" xmlns:wpg="http://schemas.microsoft.com/office/word/2010/wordprocessingGroup" xmlns:wpi="http://schemas.microsoft.com/office/word/2010/wordprocessingInk" xmlns:wne="http://schemas.microsoft.com/office/word/2006/wordml" xmlns:wps="http://schemas.microsoft.com/office/word/2010/wordprocessingShape" mc:Ignorable="w14 w15 w16se w16cid w16 w16cex w16sdtdh wp14">
   <w:body>
     <w:p>
       <w:pPr>
@@ -25,15 +25,13 @@
     </w:p>
     <w:p>
       <w:r>
-        <w:t xml:space="preserve">Each of </w:t>
-      </w:r>
-      <w:proofErr w:type="spellStart"/>
-      <w:r>
-        <w:t>theses</w:t>
-      </w:r>
-      <w:proofErr w:type="spellEnd"/>
-      <w:r>
-        <w:t xml:space="preserve"> are probably going to require Professor Carmon’s videos on them to be posted to work on them. If they are not posted in time of when we would work on these features, we’ll have to work on one of the later features until these videos go up.</w:t>
+        <w:t xml:space="preserve">All new features are </w:t>
+      </w:r>
+      <w:r>
+        <w:t>DONE</w:t>
+      </w:r>
+      <w:r>
+        <w:t>!</w:t>
       </w:r>
     </w:p>
     <w:p>
@@ -43,26 +41,33 @@
       <w:r>
         <w:t>Migrate the logging system to use the BOOST library.</w:t>
       </w:r>
-    </w:p>
-    <w:p>
-      <w:r>
-        <w:t>For this task, both our group and the professor is having problems with getting MinGW and the Boost library to link-up and like each other. Until we can get Boost working in QT, we’ll have to hold off on this task for now.</w:t>
-      </w:r>
-    </w:p>
-    <w:p>
-      <w:pPr>
-        <w:pStyle w:val="Heading2"/>
-      </w:pPr>
-      <w:r>
-        <w:t xml:space="preserve">Use </w:t>
-      </w:r>
-      <w:proofErr w:type="spellStart"/>
-      <w:r>
-        <w:t>QFile</w:t>
-      </w:r>
-      <w:proofErr w:type="spellEnd"/>
-      <w:r>
-        <w:t xml:space="preserve"> and a separate dialog box to create a notes dialog. Export the note to a .txt file.</w:t>
+      <w:r>
+        <w:t xml:space="preserve"> (Mike)</w:t>
+      </w:r>
+    </w:p>
+    <w:p>
+      <w:r>
+        <w:t>This task &amp; feature has been</w:t>
+      </w:r>
+      <w:r>
+        <w:t xml:space="preserve"> Cancelled.</w:t>
+      </w:r>
+    </w:p>
+    <w:p>
+      <w:pPr>
+        <w:pStyle w:val="Heading2"/>
+      </w:pPr>
+      <w:r>
+        <w:t xml:space="preserve">Use QFile </w:t>
+      </w:r>
+      <w:r>
+        <w:t>&amp;</w:t>
+      </w:r>
+      <w:r>
+        <w:t xml:space="preserve"> a separate dialog box to create a notes dialog. Export to a .txt file.</w:t>
+      </w:r>
+      <w:r>
+        <w:t xml:space="preserve"> (Jacob)</w:t>
       </w:r>
     </w:p>
     <w:p>
@@ -83,12 +88,88 @@
         <w:pStyle w:val="Heading2"/>
       </w:pPr>
       <w:r>
+        <w:t>Adding Shoppers to Shopper’s Table</w:t>
+      </w:r>
+      <w:r>
+        <w:t xml:space="preserve"> (Mike)</w:t>
+      </w:r>
+    </w:p>
+    <w:p>
+      <w:r>
+        <w:t>B</w:t>
+      </w:r>
+      <w:r>
+        <w:t xml:space="preserve">efore we allow the </w:t>
+      </w:r>
+      <w:r>
+        <w:t xml:space="preserve">user to </w:t>
+      </w:r>
+      <w:r>
+        <w:t xml:space="preserve">purchase their </w:t>
+      </w:r>
+      <w:r>
+        <w:t>S</w:t>
+      </w:r>
+      <w:r>
+        <w:t xml:space="preserve">hopping </w:t>
+      </w:r>
+      <w:r>
+        <w:t>L</w:t>
+      </w:r>
+      <w:r>
+        <w:t xml:space="preserve">ist, we need to confirm the </w:t>
+      </w:r>
+      <w:r>
+        <w:t xml:space="preserve">Shopper information of the user. </w:t>
+      </w:r>
+      <w:r>
+        <w:t>To</w:t>
+      </w:r>
+      <w:r>
+        <w:t xml:space="preserve"> accomplish this, we are going to need to make a way </w:t>
+      </w:r>
+      <w:r>
+        <w:t xml:space="preserve">to add and create new Shoppers into the Shoppers Table. </w:t>
+      </w:r>
+    </w:p>
+    <w:p>
+      <w:pPr>
+        <w:pStyle w:val="Heading2"/>
+      </w:pPr>
+      <w:r>
+        <w:t>Selecting the Current Shopper (Mike)</w:t>
+      </w:r>
+    </w:p>
+    <w:p>
+      <w:r>
+        <w:t>Before we allow the user to purchase their Shopping List, we need to confirm the Shopper information of the user. We need a way of selecting who the current Shopper is that will be purchasing the Shopping List.</w:t>
+      </w:r>
+    </w:p>
+    <w:p>
+      <w:pPr>
+        <w:pStyle w:val="Heading2"/>
+      </w:pPr>
+      <w:r>
         <w:t>Purchase the Items in the Shopping List</w:t>
       </w:r>
-    </w:p>
-    <w:p>
-      <w:r>
-        <w:t>Make sure to check the Quantity in the database to ensure that we don't accidentally sell what we don't have.</w:t>
+      <w:r>
+        <w:t xml:space="preserve"> (Mike)</w:t>
+      </w:r>
+    </w:p>
+    <w:p>
+      <w:r>
+        <w:t>Make sure that we have a</w:t>
+      </w:r>
+      <w:r>
+        <w:t xml:space="preserve"> current Shopper being selected that will be the one to purchase the current Shopping List.</w:t>
+      </w:r>
+    </w:p>
+    <w:p>
+      <w:r>
+        <w:t>Also m</w:t>
+      </w:r>
+      <w:r>
+        <w:t>ake sure to check the Quantity in the database to ensure that we don't accidentally sell what we don't have.</w:t>
       </w:r>
     </w:p>
     <w:p>
@@ -98,6 +179,9 @@
       <w:r>
         <w:t>Add a New User to the Database</w:t>
       </w:r>
+      <w:r>
+        <w:t xml:space="preserve"> (Chris)</w:t>
+      </w:r>
     </w:p>
     <w:p>
       <w:r>
@@ -111,6 +195,12 @@
       <w:r>
         <w:t>Change a User’s Password</w:t>
       </w:r>
+      <w:r>
+        <w:t xml:space="preserve"> </w:t>
+      </w:r>
+      <w:r>
+        <w:t>(Chris)</w:t>
+      </w:r>
     </w:p>
     <w:p>
       <w:r>
@@ -124,6 +214,9 @@
       <w:r>
         <w:t>Import a .CSV File into the Database</w:t>
       </w:r>
+      <w:r>
+        <w:t xml:space="preserve"> (Jacob)</w:t>
+      </w:r>
     </w:p>
     <w:p>
       <w:r>
@@ -132,6 +225,7 @@
     </w:p>
     <w:p>
       <w:r>
+        <w:lastRenderedPageBreak/>
         <w:t>Is similar to the 2</w:t>
       </w:r>
       <w:r>
@@ -151,6 +245,9 @@
       <w:r>
         <w:t>Add a Book to the User’s Book List from the Inventory</w:t>
       </w:r>
+      <w:r>
+        <w:t xml:space="preserve"> (Jacob)</w:t>
+      </w:r>
     </w:p>
     <w:p>
       <w:r>
@@ -175,7 +272,6 @@
     </w:p>
     <w:p>
       <w:r>
-        <w:lastRenderedPageBreak/>
         <w:t>May be combined with our 2</w:t>
       </w:r>
       <w:r>
@@ -195,6 +291,9 @@
       <w:r>
         <w:t>Print the User’s Book List to the Screen</w:t>
       </w:r>
+      <w:r>
+        <w:t xml:space="preserve"> (Jacob)</w:t>
+      </w:r>
     </w:p>
     <w:p>
       <w:r>
@@ -222,6 +321,9 @@
       <w:r>
         <w:t>Export the User’s Book list to a .CSV file and Empty the Book List</w:t>
       </w:r>
+      <w:r>
+        <w:t xml:space="preserve"> (Jacob)</w:t>
+      </w:r>
     </w:p>
     <w:p>
       <w:r>
@@ -326,6 +428,7 @@
         <w:pStyle w:val="Heading2"/>
       </w:pPr>
       <w:r>
+        <w:lastRenderedPageBreak/>
         <w:t>ID #’s 5, 9, 13, &amp; 17: Book List, Import, &amp; Export</w:t>
       </w:r>
       <w:r>
@@ -360,7 +463,44 @@
         <w:t>: Shopping List &amp; Purchasing</w:t>
       </w:r>
       <w:r>
-        <w:t>, (???)</w:t>
+        <w:t xml:space="preserve">, </w:t>
+      </w:r>
+      <w:r>
+        <w:t xml:space="preserve">(Mike) </w:t>
+      </w:r>
+      <w:r>
+        <w:t>(Mandatory)</w:t>
+      </w:r>
+    </w:p>
+    <w:p>
+      <w:r>
+        <w:t>So, we have some of the most basic functionality of the Shopping List done, but when it comes to the most important parts like purchasing the list that has not been completed yet. After someone completes this functionality, please look over these issues and make sure that these issues are resolved for the new implementation.</w:t>
+      </w:r>
+    </w:p>
+    <w:p>
+      <w:pPr>
+        <w:pStyle w:val="Heading2"/>
+      </w:pPr>
+      <w:r>
+        <w:t>ID #</w:t>
+      </w:r>
+      <w:r>
+        <w:t>’s</w:t>
+      </w:r>
+      <w:r>
+        <w:t xml:space="preserve"> 24</w:t>
+      </w:r>
+      <w:r>
+        <w:t xml:space="preserve"> &amp; 28</w:t>
+      </w:r>
+      <w:r>
+        <w:t>: Login Screen</w:t>
+      </w:r>
+      <w:r>
+        <w:t xml:space="preserve"> &amp; Admin Menu Access</w:t>
+      </w:r>
+      <w:r>
+        <w:t>, (Mike)</w:t>
       </w:r>
       <w:r>
         <w:t xml:space="preserve"> (Mandatory)</w:t>
@@ -368,7 +508,161 @@
     </w:p>
     <w:p>
       <w:r>
-        <w:t>So, we have some of the most basic functionality of the Shopping List done, but when it comes to the most important parts like purchasing the list that has not been completed yet. After someone completes this functionality, please look over these issues and make sure that these issues are resolved for the new implementation.</w:t>
+        <w:t>So technically the current Login Screen works about half-way, so it is not completely disabled. But with us working to rework our Login Screen a little bit, just by having it complete it will resolve this issue.</w:t>
+      </w:r>
+    </w:p>
+    <w:p>
+      <w:pPr>
+        <w:pStyle w:val="Heading2"/>
+      </w:pPr>
+      <w:r>
+        <w:t>ID # 25: Previous Functionality</w:t>
+      </w:r>
+      <w:r>
+        <w:t>, (All)</w:t>
+      </w:r>
+      <w:r>
+        <w:t xml:space="preserve"> (Mandatory)</w:t>
+      </w:r>
+    </w:p>
+    <w:p>
+      <w:r>
+        <w:t xml:space="preserve">Same with Issue ID # 24 above, so long as we get our previous functionality complete as listed </w:t>
+      </w:r>
+      <w:r>
+        <w:t>before in this document</w:t>
+      </w:r>
+      <w:r>
+        <w:t>, then this issue gets resolved automatically.</w:t>
+      </w:r>
+    </w:p>
+    <w:p>
+      <w:pPr>
+        <w:pStyle w:val="Heading2"/>
+      </w:pPr>
+      <w:r>
+        <w:t>ID # 26</w:t>
+      </w:r>
+      <w:r>
+        <w:t>: Updating the Menu Bar</w:t>
+      </w:r>
+      <w:r>
+        <w:t>, (Jacob)</w:t>
+      </w:r>
+      <w:r>
+        <w:t xml:space="preserve"> (</w:t>
+      </w:r>
+      <w:r>
+        <w:t xml:space="preserve">Fully </w:t>
+      </w:r>
+      <w:r>
+        <w:t>Optional)</w:t>
+      </w:r>
+    </w:p>
+    <w:p>
+      <w:r>
+        <w:t xml:space="preserve">This Issue was talking about 2 separate things. The first was removing </w:t>
+      </w:r>
+      <w:r>
+        <w:t>the buttons in our menu that do nothing in our program and adding in some buttons that we ACTUALLY needed. This first part has already been taken care of.</w:t>
+      </w:r>
+    </w:p>
+    <w:p>
+      <w:r>
+        <w:t>The second thing was about trying to</w:t>
+      </w:r>
+      <w:r>
+        <w:t xml:space="preserve"> </w:t>
+      </w:r>
+      <w:r>
+        <w:t>move</w:t>
+      </w:r>
+      <w:r>
+        <w:t xml:space="preserve"> our entire Hard Coded Menu Bar out of our Main Window Constructor Method and putting it in our actual Main Window .UI Design.</w:t>
+      </w:r>
+      <w:r>
+        <w:t xml:space="preserve"> Although this is considered an </w:t>
+      </w:r>
+      <w:r>
+        <w:t>I</w:t>
+      </w:r>
+      <w:r>
+        <w:t>ssue, this can be considered more of an optional Issue and we can probably ignore this issue for our final</w:t>
+      </w:r>
+      <w:r>
+        <w:t>.</w:t>
+      </w:r>
+      <w:r>
+        <w:t xml:space="preserve"> (</w:t>
+      </w:r>
+      <w:r>
+        <w:t>Only</w:t>
+      </w:r>
+      <w:r>
+        <w:t xml:space="preserve"> work on this issue AFTER getting in our Extra Credit!)</w:t>
+      </w:r>
+    </w:p>
+    <w:p>
+      <w:pPr>
+        <w:pStyle w:val="Heading2"/>
+      </w:pPr>
+      <w:r>
+        <w:t>ID # 29: Status Bar Not Auto-Updating</w:t>
+      </w:r>
+      <w:r>
+        <w:t>, (Jacob)</w:t>
+      </w:r>
+      <w:r>
+        <w:t xml:space="preserve"> (Partially Optional)</w:t>
+      </w:r>
+    </w:p>
+    <w:p>
+      <w:r>
+        <w:t>So, the status bar is working as intended but only when the Main Menu is first created. This functionality should be put on a short timer (somewhere between 2-20 seconds) to update the displayed numbers after a user updates the database. This issue is not 100% important though, so it can be worked on after most of these other issues are resolved first.</w:t>
+      </w:r>
+    </w:p>
+    <w:p>
+      <w:pPr>
+        <w:pStyle w:val="Heading2"/>
+      </w:pPr>
+      <w:r>
+        <w:t>ID # 30: Splash Screen Copyright</w:t>
+      </w:r>
+      <w:r>
+        <w:t>, (Mike)</w:t>
+      </w:r>
+      <w:r>
+        <w:t xml:space="preserve"> (Partially Mandatory)</w:t>
+      </w:r>
+    </w:p>
+    <w:p>
+      <w:r>
+        <w:t>So,</w:t>
+      </w:r>
+      <w:r>
+        <w:t xml:space="preserve"> our Splash Screen is using a Copyrighted image, something that we CANNOT use without at least giving credit for it, even if our project is only for an educational purpose. Jacob has already put a credit for the illustration tucked away into </w:t>
+      </w:r>
+      <w:r>
+        <w:t>our About Menu Option, but that is very likely not good enough. We need to put our artist’s credit where it matters, at the same time and place as where we are using, i.e., our Splash Screen!</w:t>
+      </w:r>
+    </w:p>
+    <w:p>
+      <w:pPr>
+        <w:pStyle w:val="Heading2"/>
+      </w:pPr>
+      <w:r>
+        <w:t>ID # 31: Book ISBN Validation</w:t>
+      </w:r>
+      <w:r>
+        <w:t>, (None)</w:t>
+      </w:r>
+      <w:r>
+        <w:t xml:space="preserve"> (Fully Optional)</w:t>
+      </w:r>
+    </w:p>
+    <w:p>
+      <w:r>
+        <w:t>Basically, we were never able to figure out how to ACTUALLY validate an ISBN. Although this is an important point for our application, because of how confusing it is to figure out, this is an Issue we are very likely to leave in our final application turn in.</w:t>
       </w:r>
     </w:p>
     <w:p>
@@ -377,218 +671,18 @@
       </w:pPr>
       <w:r>
         <w:lastRenderedPageBreak/>
-        <w:t>ID #</w:t>
-      </w:r>
-      <w:r>
-        <w:t>’s</w:t>
-      </w:r>
-      <w:r>
-        <w:t xml:space="preserve"> 24</w:t>
-      </w:r>
-      <w:r>
-        <w:t xml:space="preserve"> &amp; 28</w:t>
-      </w:r>
-      <w:r>
-        <w:t>: Login Screen</w:t>
-      </w:r>
-      <w:r>
-        <w:t xml:space="preserve"> &amp; Admin Menu Access</w:t>
-      </w:r>
-      <w:r>
-        <w:t>, (Mike)</w:t>
-      </w:r>
-      <w:r>
-        <w:t xml:space="preserve"> (Mandatory)</w:t>
-      </w:r>
-    </w:p>
-    <w:p>
-      <w:r>
-        <w:t>So technically the current Login Screen works about half-way, so it is not completely disabled. But with us working to rework our Login Screen a little bit, just by having it complete it will resolve this issue.</w:t>
-      </w:r>
-    </w:p>
-    <w:p>
-      <w:pPr>
-        <w:pStyle w:val="Heading2"/>
-      </w:pPr>
-      <w:r>
-        <w:t>ID # 25: Previous Functionality</w:t>
-      </w:r>
-      <w:r>
-        <w:t>, (All)</w:t>
-      </w:r>
-      <w:r>
-        <w:t xml:space="preserve"> (Mandatory)</w:t>
-      </w:r>
-    </w:p>
-    <w:p>
-      <w:r>
-        <w:t xml:space="preserve">Same with Issue ID # 24 above, so long as we get our previous functionality complete as listed </w:t>
-      </w:r>
-      <w:r>
-        <w:t>before in this document</w:t>
-      </w:r>
-      <w:r>
-        <w:t>, then this issue gets resolved automatically.</w:t>
-      </w:r>
-    </w:p>
-    <w:p>
-      <w:pPr>
-        <w:pStyle w:val="Heading2"/>
-      </w:pPr>
-      <w:r>
-        <w:t>ID # 26</w:t>
-      </w:r>
-      <w:r>
-        <w:t>: Updating the Menu Bar</w:t>
-      </w:r>
-      <w:r>
-        <w:t>, (Jacob)</w:t>
-      </w:r>
-      <w:r>
-        <w:t xml:space="preserve"> (</w:t>
-      </w:r>
-      <w:r>
-        <w:t xml:space="preserve">Fully </w:t>
-      </w:r>
-      <w:r>
-        <w:t>Optional)</w:t>
-      </w:r>
-    </w:p>
-    <w:p>
-      <w:r>
-        <w:t xml:space="preserve">This Issue was talking about 2 separate things. The first was removing </w:t>
-      </w:r>
-      <w:r>
-        <w:t>the buttons in our menu that do nothing in our program and adding in some buttons that we ACTUALLY needed. This first part has already been taken care of.</w:t>
-      </w:r>
-    </w:p>
-    <w:p>
-      <w:r>
-        <w:t>The second thing was about trying to</w:t>
-      </w:r>
-      <w:r>
-        <w:t xml:space="preserve"> </w:t>
-      </w:r>
-      <w:r>
-        <w:t>move</w:t>
-      </w:r>
-      <w:r>
-        <w:t xml:space="preserve"> our entire Hard Coded Menu Bar out of our Main Window Constructor Method and putting it in our actual Main Window .UI Design.</w:t>
-      </w:r>
-      <w:r>
-        <w:t xml:space="preserve"> Although this is considered an </w:t>
-      </w:r>
-      <w:r>
-        <w:t>I</w:t>
-      </w:r>
-      <w:r>
-        <w:t>ssue, this can be considered more of an optional Issue and we can probably ignore this issue for our final</w:t>
-      </w:r>
-      <w:r>
-        <w:t>.</w:t>
-      </w:r>
-      <w:r>
-        <w:t xml:space="preserve"> (</w:t>
-      </w:r>
-      <w:r>
-        <w:t>Only</w:t>
-      </w:r>
-      <w:r>
-        <w:t xml:space="preserve"> work on this issue AFTER getting in our Extra Credit!)</w:t>
-      </w:r>
-    </w:p>
-    <w:p>
-      <w:pPr>
-        <w:pStyle w:val="Heading2"/>
-      </w:pPr>
-      <w:r>
-        <w:t>ID # 29: Status Bar Not Auto-Updating</w:t>
-      </w:r>
-      <w:r>
-        <w:t>, (Jacob)</w:t>
-      </w:r>
-      <w:r>
-        <w:t xml:space="preserve"> (Partially Optional)</w:t>
-      </w:r>
-    </w:p>
-    <w:p>
-      <w:r>
-        <w:t>So, the status bar is working as intended but only when the Main Menu is first created. This functionality should be put on a short timer (somewhere between 2-20 seconds) to update the displayed numbers after a user updates the database. This issue is not 100% important though, so it can be worked on after most of these other issues are resolved first.</w:t>
-      </w:r>
-    </w:p>
-    <w:p>
-      <w:pPr>
-        <w:pStyle w:val="Heading2"/>
-      </w:pPr>
-      <w:r>
-        <w:t>ID # 30: Splash Screen Copyright</w:t>
-      </w:r>
-      <w:r>
-        <w:t>, (Mike)</w:t>
-      </w:r>
-      <w:r>
-        <w:t xml:space="preserve"> (Partially Mandatory)</w:t>
-      </w:r>
-    </w:p>
-    <w:p>
-      <w:r>
-        <w:t>So,</w:t>
-      </w:r>
-      <w:r>
-        <w:t xml:space="preserve"> our Splash Screen is using a Copyrighted image, something that we CANNOT use without at least giving credit for it, even if our project is only for an educational purpose. Jacob has already put a credit for the illustration tucked away into </w:t>
-      </w:r>
-      <w:r>
-        <w:t>our About Menu Option, but that is very likely not good enough. We need to put our artist’s credit where it matters, at the same time and place as where we are using, i.e., our Splash Screen!</w:t>
-      </w:r>
-    </w:p>
-    <w:p>
-      <w:pPr>
-        <w:pStyle w:val="Heading2"/>
-      </w:pPr>
-      <w:r>
-        <w:t>ID # 31: Book ISBN Validation</w:t>
+        <w:t>ID # 32: Boost Library and Boost Logging</w:t>
       </w:r>
       <w:r>
         <w:t>, (None)</w:t>
       </w:r>
-      <w:r>
-        <w:t xml:space="preserve"> (Fully Optional)</w:t>
-      </w:r>
-    </w:p>
-    <w:p>
-      <w:r>
-        <w:t>Basically, we were never able to figure out how to ACTUALLY validate an ISBN. Although this is an important point for our application, because of how confusing it is to figure out, this is an Issue we are very likely to leave in our final application turn in.</w:t>
-      </w:r>
-    </w:p>
-    <w:p>
-      <w:pPr>
-        <w:pStyle w:val="Heading2"/>
-      </w:pPr>
-      <w:r>
-        <w:t>ID # 32: Boost Library and Boost Logging</w:t>
-      </w:r>
-      <w:r>
-        <w:t>, (Mike/None)</w:t>
-      </w:r>
-      <w:r>
-        <w:t xml:space="preserve"> (</w:t>
-      </w:r>
-      <w:r>
-        <w:t>?</w:t>
-      </w:r>
-      <w:r>
-        <w:t>Either Mandatory or</w:t>
-      </w:r>
-      <w:r>
-        <w:t xml:space="preserve"> Optional?</w:t>
-      </w:r>
-      <w:r>
-        <w:t>)</w:t>
-      </w:r>
-    </w:p>
-    <w:p>
-      <w:r>
-        <w:t>Out of everything we’ve learned about Boost, the most I know about it is that it is a bitch! *sighs* Sorry, but if we cannot get Boost &amp; Boost Logging to work, then we will not be able to complete the given assignment about using Boost Logging. That being said, since Prof. Carmon also claims to be having problems with the Boost library, then it may be possible that this requirement may be dropped from the project and won’t be a requirement anymore! But we shall see.</w:t>
+    </w:p>
+    <w:p>
+      <w:r>
+        <w:t>Since including Boost Logging into our project</w:t>
+      </w:r>
+      <w:r>
+        <w:t xml:space="preserve"> is no longer a requirement, this Issue has been resolved automatically.</w:t>
       </w:r>
     </w:p>
     <w:p>
@@ -598,13 +692,11 @@
       <w:r>
         <w:t xml:space="preserve">ID # 33: </w:t>
       </w:r>
-      <w:proofErr w:type="spellStart"/>
-      <w:r>
-        <w:t>QMessageBox</w:t>
-      </w:r>
-      <w:proofErr w:type="spellEnd"/>
-      <w:r>
-        <w:t xml:space="preserve"> Pop-Ups</w:t>
+      <w:r>
+        <w:t>QMessageBox Pop-Ups</w:t>
+      </w:r>
+      <w:r>
+        <w:t xml:space="preserve"> (Mike)</w:t>
       </w:r>
     </w:p>
     <w:p>
@@ -621,25 +713,13 @@
         <w:t>after listing it here.</w:t>
       </w:r>
       <w:r>
-        <w:t xml:space="preserve"> For </w:t>
-      </w:r>
-      <w:r>
-        <w:lastRenderedPageBreak/>
-        <w:t xml:space="preserve">one of our </w:t>
+        <w:t xml:space="preserve"> For one of our </w:t>
       </w:r>
       <w:r>
         <w:t xml:space="preserve">previous assignments, </w:t>
       </w:r>
       <w:r>
-        <w:t xml:space="preserve">we were given the requirement of needing to display a </w:t>
-      </w:r>
-      <w:proofErr w:type="spellStart"/>
-      <w:r>
-        <w:t>QMessageBox</w:t>
-      </w:r>
-      <w:proofErr w:type="spellEnd"/>
-      <w:r>
-        <w:t xml:space="preserve"> whenever our application performs a database operation.</w:t>
+        <w:t>we were given the requirement of needing to display a QMessageBox whenever our application performs a database operation.</w:t>
       </w:r>
       <w:r>
         <w:t xml:space="preserve"> Well there are certain parts in our Main Window code that do not </w:t>
@@ -669,31 +749,7 @@
         <w:t>/replace</w:t>
       </w:r>
       <w:r>
-        <w:t xml:space="preserve"> when we write messages into the </w:t>
-      </w:r>
-      <w:proofErr w:type="spellStart"/>
-      <w:r>
-        <w:t>textEditLarge</w:t>
-      </w:r>
-      <w:proofErr w:type="spellEnd"/>
-      <w:r>
-        <w:t xml:space="preserve"> </w:t>
-      </w:r>
-      <w:proofErr w:type="spellStart"/>
-      <w:r>
-        <w:t>ui</w:t>
-      </w:r>
-      <w:proofErr w:type="spellEnd"/>
-      <w:r>
-        <w:t xml:space="preserve"> element with </w:t>
-      </w:r>
-      <w:proofErr w:type="spellStart"/>
-      <w:r>
-        <w:t>QMessageBoxes</w:t>
-      </w:r>
-      <w:proofErr w:type="spellEnd"/>
-      <w:r>
-        <w:t>.</w:t>
+        <w:t xml:space="preserve"> when we write messages into the textEditLarge ui element with QMessageBoxes.</w:t>
       </w:r>
     </w:p>
     <w:p>
@@ -757,7 +813,7 @@
 </file>
 
 <file path=word/numbering.xml><?xml version="1.0" encoding="utf-8"?>
-<w:numbering xmlns:wpc="http://schemas.microsoft.com/office/word/2010/wordprocessingCanvas" xmlns:cx="http://schemas.microsoft.com/office/drawing/2014/chartex" xmlns:cx1="http://schemas.microsoft.com/office/drawing/2015/9/8/chartex" xmlns:cx2="http://schemas.microsoft.com/office/drawing/2015/10/21/chartex" xmlns:cx3="http://schemas.microsoft.com/office/drawing/2016/5/9/chartex" xmlns:cx4="http://schemas.microsoft.com/office/drawing/2016/5/10/chartex" xmlns:cx5="http://schemas.microsoft.com/office/drawing/2016/5/11/chartex" xmlns:cx6="http://schemas.microsoft.com/office/drawing/2016/5/12/chartex" xmlns:cx7="http://schemas.microsoft.com/office/drawing/2016/5/13/chartex" xmlns:cx8="http://schemas.microsoft.com/office/drawing/2016/5/14/chartex" xmlns:mc="http://schemas.openxmlformats.org/markup-compatibility/2006" xmlns:aink="http://schemas.microsoft.com/office/drawing/2016/ink" xmlns:am3d="http://schemas.microsoft.com/office/drawing/2017/model3d" xmlns:o="urn:schemas-microsoft-com:office:office" xmlns:oel="http://schemas.microsoft.com/office/2019/extlst" xmlns:r="http://schemas.openxmlformats.org/officeDocument/2006/relationships" xmlns:m="http://schemas.openxmlformats.org/officeDocument/2006/math" xmlns:v="urn:schemas-microsoft-com:vml" xmlns:wp14="http://schemas.microsoft.com/office/word/2010/wordprocessingDrawing" xmlns:wp="http://schemas.openxmlformats.org/drawingml/2006/wordprocessingDrawing" xmlns:w10="urn:schemas-microsoft-com:office:word" xmlns:w="http://schemas.openxmlformats.org/wordprocessingml/2006/main" xmlns:w14="http://schemas.microsoft.com/office/word/2010/wordml" xmlns:w15="http://schemas.microsoft.com/office/word/2012/wordml" xmlns:w16cex="http://schemas.microsoft.com/office/word/2018/wordml/cex" xmlns:w16cid="http://schemas.microsoft.com/office/word/2016/wordml/cid" xmlns:w16="http://schemas.microsoft.com/office/word/2018/wordml" xmlns:w16du="http://schemas.microsoft.com/office/word/2023/wordml/word16du" xmlns:w16sdtdh="http://schemas.microsoft.com/office/word/2020/wordml/sdtdatahash" xmlns:w16se="http://schemas.microsoft.com/office/word/2015/wordml/symex" xmlns:wpg="http://schemas.microsoft.com/office/word/2010/wordprocessingGroup" xmlns:wpi="http://schemas.microsoft.com/office/word/2010/wordprocessingInk" xmlns:wne="http://schemas.microsoft.com/office/word/2006/wordml" xmlns:wps="http://schemas.microsoft.com/office/word/2010/wordprocessingShape" mc:Ignorable="w14 w15 w16se w16cid w16 w16cex w16sdtdh wp14">
+<w:numbering xmlns:wpc="http://schemas.microsoft.com/office/word/2010/wordprocessingCanvas" xmlns:cx="http://schemas.microsoft.com/office/drawing/2014/chartex" xmlns:cx1="http://schemas.microsoft.com/office/drawing/2015/9/8/chartex" xmlns:cx2="http://schemas.microsoft.com/office/drawing/2015/10/21/chartex" xmlns:cx3="http://schemas.microsoft.com/office/drawing/2016/5/9/chartex" xmlns:cx4="http://schemas.microsoft.com/office/drawing/2016/5/10/chartex" xmlns:cx5="http://schemas.microsoft.com/office/drawing/2016/5/11/chartex" xmlns:cx6="http://schemas.microsoft.com/office/drawing/2016/5/12/chartex" xmlns:cx7="http://schemas.microsoft.com/office/drawing/2016/5/13/chartex" xmlns:cx8="http://schemas.microsoft.com/office/drawing/2016/5/14/chartex" xmlns:mc="http://schemas.openxmlformats.org/markup-compatibility/2006" xmlns:aink="http://schemas.microsoft.com/office/drawing/2016/ink" xmlns:am3d="http://schemas.microsoft.com/office/drawing/2017/model3d" xmlns:o="urn:schemas-microsoft-com:office:office" xmlns:oel="http://schemas.microsoft.com/office/2019/extlst" xmlns:r="http://schemas.openxmlformats.org/officeDocument/2006/relationships" xmlns:m="http://schemas.openxmlformats.org/officeDocument/2006/math" xmlns:v="urn:schemas-microsoft-com:vml" xmlns:wp14="http://schemas.microsoft.com/office/word/2010/wordprocessingDrawing" xmlns:wp="http://schemas.openxmlformats.org/drawingml/2006/wordprocessingDrawing" xmlns:w10="urn:schemas-microsoft-com:office:word" xmlns:w="http://schemas.openxmlformats.org/wordprocessingml/2006/main" xmlns:w14="http://schemas.microsoft.com/office/word/2010/wordml" xmlns:w15="http://schemas.microsoft.com/office/word/2012/wordml" xmlns:w16cex="http://schemas.microsoft.com/office/word/2018/wordml/cex" xmlns:w16cid="http://schemas.microsoft.com/office/word/2016/wordml/cid" xmlns:w16="http://schemas.microsoft.com/office/word/2018/wordml" xmlns:w16sdtdh="http://schemas.microsoft.com/office/word/2020/wordml/sdtdatahash" xmlns:w16se="http://schemas.microsoft.com/office/word/2015/wordml/symex" xmlns:wpg="http://schemas.microsoft.com/office/word/2010/wordprocessingGroup" xmlns:wpi="http://schemas.microsoft.com/office/word/2010/wordprocessingInk" xmlns:wne="http://schemas.microsoft.com/office/word/2006/wordml" xmlns:wps="http://schemas.microsoft.com/office/word/2010/wordprocessingShape" mc:Ignorable="w14 w15 w16se w16cid w16 w16cex w16sdtdh wp14">
   <w:abstractNum w:abstractNumId="0" w15:restartNumberingAfterBreak="0">
     <w:nsid w:val="2BFB736D"/>
     <w:multiLevelType w:val="hybridMultilevel"/>

</xml_diff>

<commit_message>
Completing BookList, Import, & Export Features!
dbManager
+ Adds a method to add records to the INVALID_BOOKS Table in the Database.
~ Fixes a bug in removeBookRecordFromDatabase() and adjustBookQuantityInInventory() functions so that the countQuery QSqkQuery variables actually execute.

MainWindow
+ Adds .CSV file Importing and Exporting functionality.
+ Adds a safety check in the search function to not allow empty searches to be passed into the dbManager's search function.
~ Fixed a bug for all of the searches where the header line wouldn't display the proper message when the number of results from the searches is 0.
- Removes some of the UI text that says that certain features are "Not Yet Implemented" when they have been.
+ Adds a "Amount To Add" LineEdit bar for adding a book to the user's Shopping List. It is currently disabled as idk if Mike is going to use it for what he has in mind for the Shopping stuff.
</commit_message>
<xml_diff>
--- a/List of All Remaining Tasks to Complete by the End of the Semester.docx
+++ b/List of All Remaining Tasks to Complete by the End of the Semester.docx
@@ -220,7 +220,7 @@
     </w:p>
     <w:p>
       <w:r>
-        <w:t>Already partially started on this.</w:t>
+        <w:t>DONE</w:t>
       </w:r>
     </w:p>
     <w:p>
@@ -251,23 +251,7 @@
     </w:p>
     <w:p>
       <w:r>
-        <w:t xml:space="preserve">This functionality is started, but it currently </w:t>
-      </w:r>
-      <w:r>
-        <w:t>behaves</w:t>
-      </w:r>
-      <w:r>
-        <w:t xml:space="preserve"> more like the shopping list than the original functionality, listed below. We still need to add the extra stuff of what is listed here.</w:t>
-      </w:r>
-    </w:p>
-    <w:p>
-      <w:r>
-        <w:t>When a book is added to the Book List from the inventory, remove that record from the database.</w:t>
-      </w:r>
-    </w:p>
-    <w:p>
-      <w:r>
-        <w:t>If the user closes the program while the Book List is populated, then add those books back into the database.</w:t>
+        <w:t>DONE</w:t>
       </w:r>
     </w:p>
     <w:p>
@@ -297,7 +281,7 @@
     </w:p>
     <w:p>
       <w:r>
-        <w:t>Old functionality for this is DONE</w:t>
+        <w:t>DONE</w:t>
       </w:r>
     </w:p>
     <w:p>
@@ -327,6 +311,11 @@
     </w:p>
     <w:p>
       <w:r>
+        <w:t>DONE</w:t>
+      </w:r>
+    </w:p>
+    <w:p>
+      <w:r>
         <w:t>May be combined with our 2</w:t>
       </w:r>
       <w:r>
@@ -428,11 +417,79 @@
         <w:pStyle w:val="Heading2"/>
       </w:pPr>
       <w:r>
+        <w:t>ID #’s 5, 9, 13, &amp; 17: Book List, Import, &amp; Export</w:t>
+      </w:r>
+      <w:r>
+        <w:t xml:space="preserve"> (Jacob)</w:t>
+      </w:r>
+      <w:r>
+        <w:t xml:space="preserve"> (Mandatory)</w:t>
+      </w:r>
+    </w:p>
+    <w:p>
+      <w:r>
+        <w:t>DONE</w:t>
+      </w:r>
+    </w:p>
+    <w:p>
+      <w:pPr>
+        <w:pStyle w:val="Heading2"/>
+      </w:pPr>
+      <w:r>
+        <w:t xml:space="preserve">ID #’s 20, 21, </w:t>
+      </w:r>
+      <w:r>
+        <w:t xml:space="preserve">&amp; </w:t>
+      </w:r>
+      <w:r>
+        <w:t>22</w:t>
+      </w:r>
+      <w:r>
+        <w:t>: Shopping List &amp; Purchasing</w:t>
+      </w:r>
+      <w:r>
+        <w:t xml:space="preserve"> </w:t>
+      </w:r>
+      <w:r>
+        <w:t xml:space="preserve">(Mike) </w:t>
+      </w:r>
+      <w:r>
+        <w:t>(Mandatory)</w:t>
+      </w:r>
+    </w:p>
+    <w:p>
+      <w:r>
+        <w:t xml:space="preserve">So, we have some of the most basic functionality of the Shopping List done, but when it comes to the most important parts like purchasing the list that has not been completed yet. After someone completes </w:t>
+      </w:r>
+      <w:r>
         <w:lastRenderedPageBreak/>
-        <w:t>ID #’s 5, 9, 13, &amp; 17: Book List, Import, &amp; Export</w:t>
-      </w:r>
-      <w:r>
-        <w:t>, (Jacob)</w:t>
+        <w:t>this functionality, please look over these issues and make sure that these issues are resolved for the new implementation.</w:t>
+      </w:r>
+    </w:p>
+    <w:p>
+      <w:pPr>
+        <w:pStyle w:val="Heading2"/>
+      </w:pPr>
+      <w:r>
+        <w:t>ID #</w:t>
+      </w:r>
+      <w:r>
+        <w:t>’s</w:t>
+      </w:r>
+      <w:r>
+        <w:t xml:space="preserve"> 24</w:t>
+      </w:r>
+      <w:r>
+        <w:t xml:space="preserve"> &amp; 28</w:t>
+      </w:r>
+      <w:r>
+        <w:t>: Login Screen</w:t>
+      </w:r>
+      <w:r>
+        <w:t xml:space="preserve"> &amp; Admin Menu Access</w:t>
+      </w:r>
+      <w:r>
+        <w:t xml:space="preserve"> (Mike)</w:t>
       </w:r>
       <w:r>
         <w:t xml:space="preserve"> (Mandatory)</w:t>
@@ -440,67 +497,18 @@
     </w:p>
     <w:p>
       <w:r>
-        <w:t>Each</w:t>
-      </w:r>
-      <w:r>
-        <w:t xml:space="preserve"> of these Issue Items revolves around the same general features of the Book List functionality, so this should be taken care of by the person working on this functionality.</w:t>
-      </w:r>
-    </w:p>
-    <w:p>
-      <w:pPr>
-        <w:pStyle w:val="Heading2"/>
-      </w:pPr>
-      <w:r>
-        <w:t xml:space="preserve">ID #’s 20, 21, </w:t>
-      </w:r>
-      <w:r>
-        <w:t xml:space="preserve">&amp; </w:t>
-      </w:r>
-      <w:r>
-        <w:t>22</w:t>
-      </w:r>
-      <w:r>
-        <w:t>: Shopping List &amp; Purchasing</w:t>
-      </w:r>
-      <w:r>
-        <w:t xml:space="preserve">, </w:t>
-      </w:r>
-      <w:r>
-        <w:t xml:space="preserve">(Mike) </w:t>
-      </w:r>
-      <w:r>
-        <w:t>(Mandatory)</w:t>
-      </w:r>
-    </w:p>
-    <w:p>
-      <w:r>
-        <w:t>So, we have some of the most basic functionality of the Shopping List done, but when it comes to the most important parts like purchasing the list that has not been completed yet. After someone completes this functionality, please look over these issues and make sure that these issues are resolved for the new implementation.</w:t>
-      </w:r>
-    </w:p>
-    <w:p>
-      <w:pPr>
-        <w:pStyle w:val="Heading2"/>
-      </w:pPr>
-      <w:r>
-        <w:t>ID #</w:t>
-      </w:r>
-      <w:r>
-        <w:t>’s</w:t>
-      </w:r>
-      <w:r>
-        <w:t xml:space="preserve"> 24</w:t>
-      </w:r>
-      <w:r>
-        <w:t xml:space="preserve"> &amp; 28</w:t>
-      </w:r>
-      <w:r>
-        <w:t>: Login Screen</w:t>
-      </w:r>
-      <w:r>
-        <w:t xml:space="preserve"> &amp; Admin Menu Access</w:t>
-      </w:r>
-      <w:r>
-        <w:t>, (Mike)</w:t>
+        <w:t>So technically the current Login Screen works about half-way, so it is not completely disabled. But with us working to rework our Login Screen a little bit, just by having it complete it will resolve this issue.</w:t>
+      </w:r>
+    </w:p>
+    <w:p>
+      <w:pPr>
+        <w:pStyle w:val="Heading2"/>
+      </w:pPr>
+      <w:r>
+        <w:t>ID # 25: Previous Functionality</w:t>
+      </w:r>
+      <w:r>
+        <w:t xml:space="preserve"> (All)</w:t>
       </w:r>
       <w:r>
         <w:t xml:space="preserve"> (Mandatory)</w:t>
@@ -508,25 +516,6 @@
     </w:p>
     <w:p>
       <w:r>
-        <w:t>So technically the current Login Screen works about half-way, so it is not completely disabled. But with us working to rework our Login Screen a little bit, just by having it complete it will resolve this issue.</w:t>
-      </w:r>
-    </w:p>
-    <w:p>
-      <w:pPr>
-        <w:pStyle w:val="Heading2"/>
-      </w:pPr>
-      <w:r>
-        <w:t>ID # 25: Previous Functionality</w:t>
-      </w:r>
-      <w:r>
-        <w:t>, (All)</w:t>
-      </w:r>
-      <w:r>
-        <w:t xml:space="preserve"> (Mandatory)</w:t>
-      </w:r>
-    </w:p>
-    <w:p>
-      <w:r>
         <w:t xml:space="preserve">Same with Issue ID # 24 above, so long as we get our previous functionality complete as listed </w:t>
       </w:r>
       <w:r>
@@ -547,7 +536,7 @@
         <w:t>: Updating the Menu Bar</w:t>
       </w:r>
       <w:r>
-        <w:t>, (Jacob)</w:t>
+        <w:t xml:space="preserve"> (Jacob)</w:t>
       </w:r>
       <w:r>
         <w:t xml:space="preserve"> (</w:t>
@@ -610,7 +599,7 @@
         <w:t>ID # 29: Status Bar Not Auto-Updating</w:t>
       </w:r>
       <w:r>
-        <w:t>, (Jacob)</w:t>
+        <w:t xml:space="preserve"> (Jacob)</w:t>
       </w:r>
       <w:r>
         <w:t xml:space="preserve"> (Partially Optional)</w:t>
@@ -629,7 +618,7 @@
         <w:t>ID # 30: Splash Screen Copyright</w:t>
       </w:r>
       <w:r>
-        <w:t>, (Mike)</w:t>
+        <w:t xml:space="preserve"> (Mike)</w:t>
       </w:r>
       <w:r>
         <w:t xml:space="preserve"> (Partially Mandatory)</w:t>
@@ -654,7 +643,7 @@
         <w:t>ID # 31: Book ISBN Validation</w:t>
       </w:r>
       <w:r>
-        <w:t>, (None)</w:t>
+        <w:t xml:space="preserve"> (None)</w:t>
       </w:r>
       <w:r>
         <w:t xml:space="preserve"> (Fully Optional)</w:t>
@@ -670,56 +659,59 @@
         <w:pStyle w:val="Heading2"/>
       </w:pPr>
       <w:r>
+        <w:t>ID # 32: Boost Library and Boost Logging</w:t>
+      </w:r>
+      <w:r>
+        <w:t xml:space="preserve"> (None)</w:t>
+      </w:r>
+    </w:p>
+    <w:p>
+      <w:r>
+        <w:t>Since including Boost Logging into our project</w:t>
+      </w:r>
+      <w:r>
+        <w:t xml:space="preserve"> is no longer a requirement, this Issue has been resolved automatically.</w:t>
+      </w:r>
+    </w:p>
+    <w:p>
+      <w:pPr>
+        <w:pStyle w:val="Heading2"/>
+      </w:pPr>
+      <w:r>
+        <w:t xml:space="preserve">ID # 33: </w:t>
+      </w:r>
+      <w:r>
+        <w:t>QMessageBox Pop-Ups</w:t>
+      </w:r>
+      <w:r>
+        <w:t xml:space="preserve"> (Mike)</w:t>
+      </w:r>
+    </w:p>
+    <w:p>
+      <w:r>
+        <w:t>This is a new Issue that I’ve noticed</w:t>
+      </w:r>
+      <w:r>
+        <w:t xml:space="preserve"> in our MainWindow.cpp file, so this document is the first time it is being recorded.</w:t>
+      </w:r>
+      <w:r>
+        <w:t xml:space="preserve"> This should be reported and listed in our Project Documentation </w:t>
+      </w:r>
+      <w:r>
+        <w:t>after listing it here.</w:t>
+      </w:r>
+      <w:r>
+        <w:t xml:space="preserve"> For one of our </w:t>
+      </w:r>
+      <w:r>
+        <w:t xml:space="preserve">previous assignments, </w:t>
+      </w:r>
+      <w:r>
+        <w:t xml:space="preserve">we were given the requirement of needing to display a QMessageBox </w:t>
+      </w:r>
+      <w:r>
         <w:lastRenderedPageBreak/>
-        <w:t>ID # 32: Boost Library and Boost Logging</w:t>
-      </w:r>
-      <w:r>
-        <w:t>, (None)</w:t>
-      </w:r>
-    </w:p>
-    <w:p>
-      <w:r>
-        <w:t>Since including Boost Logging into our project</w:t>
-      </w:r>
-      <w:r>
-        <w:t xml:space="preserve"> is no longer a requirement, this Issue has been resolved automatically.</w:t>
-      </w:r>
-    </w:p>
-    <w:p>
-      <w:pPr>
-        <w:pStyle w:val="Heading2"/>
-      </w:pPr>
-      <w:r>
-        <w:t xml:space="preserve">ID # 33: </w:t>
-      </w:r>
-      <w:r>
-        <w:t>QMessageBox Pop-Ups</w:t>
-      </w:r>
-      <w:r>
-        <w:t xml:space="preserve"> (Mike)</w:t>
-      </w:r>
-    </w:p>
-    <w:p>
-      <w:r>
-        <w:t>This is a new Issue that I’ve noticed</w:t>
-      </w:r>
-      <w:r>
-        <w:t xml:space="preserve"> in our MainWindow.cpp file, so this document is the first time it is being recorded.</w:t>
-      </w:r>
-      <w:r>
-        <w:t xml:space="preserve"> This should be reported and listed in our Project Documentation </w:t>
-      </w:r>
-      <w:r>
-        <w:t>after listing it here.</w:t>
-      </w:r>
-      <w:r>
-        <w:t xml:space="preserve"> For one of our </w:t>
-      </w:r>
-      <w:r>
-        <w:t xml:space="preserve">previous assignments, </w:t>
-      </w:r>
-      <w:r>
-        <w:t>we were given the requirement of needing to display a QMessageBox whenever our application performs a database operation.</w:t>
+        <w:t>whenever our application performs a database operation.</w:t>
       </w:r>
       <w:r>
         <w:t xml:space="preserve"> Well there are certain parts in our Main Window code that do not </w:t>
@@ -750,6 +742,73 @@
       </w:r>
       <w:r>
         <w:t xml:space="preserve"> when we write messages into the textEditLarge ui element with QMessageBoxes.</w:t>
+      </w:r>
+    </w:p>
+    <w:p>
+      <w:pPr>
+        <w:pStyle w:val="Heading2"/>
+      </w:pPr>
+      <w:r>
+        <w:t>ID #34: D</w:t>
+      </w:r>
+      <w:r>
+        <w:t>B</w:t>
+      </w:r>
+      <w:r>
+        <w:t xml:space="preserve"> Search </w:t>
+      </w:r>
+      <w:r>
+        <w:t xml:space="preserve">Sometimes Makes Application </w:t>
+      </w:r>
+      <w:r>
+        <w:t>Unresponsive</w:t>
+      </w:r>
+      <w:r>
+        <w:t xml:space="preserve"> (Jacob) (P</w:t>
+      </w:r>
+      <w:r>
+        <w:t>artially Optional</w:t>
+      </w:r>
+      <w:r>
+        <w:t>)</w:t>
+      </w:r>
+    </w:p>
+    <w:p>
+      <w:r>
+        <w:t xml:space="preserve">So when the user inputs a parameter into our database search that is too broad and returns </w:t>
+      </w:r>
+      <w:r>
+        <w:t xml:space="preserve">over 1,000+ results, it can lag the </w:t>
+      </w:r>
+      <w:r>
+        <w:t xml:space="preserve">application for so long that it becomes unresponsive. Using the Task Manager, it could be deduced that the </w:t>
+      </w:r>
+      <w:r>
+        <w:t>application is still working on returning the search results to the user</w:t>
+      </w:r>
+      <w:r>
+        <w:t>/UI, but even if that is the case</w:t>
+      </w:r>
+      <w:r>
+        <w:t xml:space="preserve"> the </w:t>
+      </w:r>
+      <w:r>
+        <w:t xml:space="preserve">fact that it is either taking too long or </w:t>
+      </w:r>
+      <w:r>
+        <w:t>is not returning anything fast enough is an Issue all in itself. We need some way for our application to handle</w:t>
+      </w:r>
+      <w:r>
+        <w:t xml:space="preserve"> shorter input entries of 1 or 2 characters in length</w:t>
+      </w:r>
+      <w:r>
+        <w:t xml:space="preserve"> without disabling them completely since there are book</w:t>
+      </w:r>
+      <w:r>
+        <w:t xml:space="preserve"> title and authors with names that can be that short</w:t>
+      </w:r>
+      <w:r>
+        <w:t>.</w:t>
       </w:r>
     </w:p>
     <w:p>

</xml_diff>

<commit_message>
Working on the Final Turn In Documentation (Almost Done)
</commit_message>
<xml_diff>
--- a/List of All Remaining Tasks to Complete by the End of the Semester.docx
+++ b/List of All Remaining Tasks to Complete by the End of the Semester.docx
@@ -12,7 +12,31 @@
     </w:p>
     <w:p>
       <w:r>
-        <w:t>Roughly speaking, I believe that the order that these features are listed in are the approximate priority level for getting these features done in. So us trying to get this week’s requirements done first, then getting our old features back online, then implementing our new feature ideas, then finally hopefully get a PACMAN working in there for the extra credit. If you disagree with this ordering, let me know.</w:t>
+        <w:t xml:space="preserve">Roughly speaking, I believe that the order that these features are listed in are the approximate priority level for getting these features done in. </w:t>
+      </w:r>
+      <w:proofErr w:type="gramStart"/>
+      <w:r>
+        <w:t>So</w:t>
+      </w:r>
+      <w:proofErr w:type="gramEnd"/>
+      <w:r>
+        <w:t xml:space="preserve"> </w:t>
+      </w:r>
+      <w:proofErr w:type="gramStart"/>
+      <w:r>
+        <w:t>us</w:t>
+      </w:r>
+      <w:proofErr w:type="gramEnd"/>
+      <w:r>
+        <w:t xml:space="preserve"> trying to get this week’s requirements done first, then getting our old features back online, then implementing our new feature ideas, then finally hopefully get a PACMAN working in there for the extra credit. If you disagree with this </w:t>
+      </w:r>
+      <w:proofErr w:type="gramStart"/>
+      <w:r>
+        <w:t>ordering</w:t>
+      </w:r>
+      <w:proofErr w:type="gramEnd"/>
+      <w:r>
+        <w:t>, let me know.</w:t>
       </w:r>
     </w:p>
     <w:p>
@@ -38,8 +62,13 @@
       <w:pPr>
         <w:pStyle w:val="Heading2"/>
       </w:pPr>
-      <w:r>
-        <w:t>Migrate the logging system to use the BOOST library.</w:t>
+      <w:proofErr w:type="gramStart"/>
+      <w:r>
+        <w:t>Migrate</w:t>
+      </w:r>
+      <w:proofErr w:type="gramEnd"/>
+      <w:r>
+        <w:t xml:space="preserve"> the logging system to use the BOOST library.</w:t>
       </w:r>
       <w:r>
         <w:t xml:space="preserve"> (Mike)</w:t>
@@ -58,7 +87,15 @@
         <w:pStyle w:val="Heading2"/>
       </w:pPr>
       <w:r>
-        <w:t xml:space="preserve">Use QFile </w:t>
+        <w:t xml:space="preserve">Use </w:t>
+      </w:r>
+      <w:proofErr w:type="spellStart"/>
+      <w:r>
+        <w:t>QFile</w:t>
+      </w:r>
+      <w:proofErr w:type="spellEnd"/>
+      <w:r>
+        <w:t xml:space="preserve"> </w:t>
       </w:r>
       <w:r>
         <w:t>&amp;</w:t>
@@ -225,8 +262,15 @@
     </w:p>
     <w:p>
       <w:r>
-        <w:lastRenderedPageBreak/>
-        <w:t>Is similar to the 2</w:t>
+        <w:t xml:space="preserve">Is </w:t>
+      </w:r>
+      <w:proofErr w:type="gramStart"/>
+      <w:r>
+        <w:t>similar to</w:t>
+      </w:r>
+      <w:proofErr w:type="gramEnd"/>
+      <w:r>
+        <w:t xml:space="preserve"> the 2</w:t>
       </w:r>
       <w:r>
         <w:rPr>
@@ -303,6 +347,7 @@
         <w:pStyle w:val="Heading2"/>
       </w:pPr>
       <w:r>
+        <w:lastRenderedPageBreak/>
         <w:t>Export the User’s Book list to a .CSV file and Empty the Book List</w:t>
       </w:r>
       <w:r>
@@ -352,8 +397,13 @@
       </w:r>
     </w:p>
     <w:p>
-      <w:r>
-        <w:t>So it’ll go Splash Screen, then Log In Dialog Box</w:t>
+      <w:proofErr w:type="gramStart"/>
+      <w:r>
+        <w:t>So</w:t>
+      </w:r>
+      <w:proofErr w:type="gramEnd"/>
+      <w:r>
+        <w:t xml:space="preserve"> it’ll go Splash Screen, then Log In Dialog Box</w:t>
       </w:r>
       <w:r>
         <w:t>, and if they can log in it’ll bring them to the Main Menu Window. If they can’t sign in, then the program closes.</w:t>
@@ -396,7 +446,7 @@
     </w:p>
     <w:p>
       <w:r>
-        <w:t>So, this is technically possible already with what tools the admins have right now with Exporting and Importing Books, but if we made it possible for them to edit the Book Records in the Database more directly without having to go through all those extra steps it’ll make it so much easier on them.</w:t>
+        <w:t>DONE</w:t>
       </w:r>
     </w:p>
     <w:p>
@@ -459,387 +509,545 @@
     </w:p>
     <w:p>
       <w:r>
-        <w:t xml:space="preserve">So, we have some of the most basic functionality of the Shopping List done, but when it comes to the most important parts like purchasing the list that has not been completed yet. After someone completes </w:t>
+        <w:t>So, we have some of the most basic functionality of the Shopping List done, but when it comes to the most important parts like purchasing the list that has not been completed yet. After someone completes this functionality, please look over these issues and make sure that these issues are resolved for the new implementation.</w:t>
+      </w:r>
+    </w:p>
+    <w:p>
+      <w:pPr>
+        <w:pStyle w:val="Heading2"/>
+      </w:pPr>
+      <w:r>
+        <w:t>ID #</w:t>
+      </w:r>
+      <w:r>
+        <w:t>’s</w:t>
+      </w:r>
+      <w:r>
+        <w:t xml:space="preserve"> 24</w:t>
+      </w:r>
+      <w:r>
+        <w:t xml:space="preserve"> &amp; 28</w:t>
+      </w:r>
+      <w:r>
+        <w:t>: Login Screen</w:t>
+      </w:r>
+      <w:r>
+        <w:t xml:space="preserve"> &amp; Admin Menu Access</w:t>
+      </w:r>
+      <w:r>
+        <w:t xml:space="preserve"> (Mike)</w:t>
+      </w:r>
+      <w:r>
+        <w:t xml:space="preserve"> (Mandatory)</w:t>
+      </w:r>
+    </w:p>
+    <w:p>
+      <w:r>
+        <w:t>So technically the current Login Screen works about half-way, so it is not completely disabled. But with us working to rework our Login Screen a little bit, just by having it complete it will resolve this issue.</w:t>
+      </w:r>
+    </w:p>
+    <w:p>
+      <w:pPr>
+        <w:pStyle w:val="Heading2"/>
+      </w:pPr>
+      <w:r>
+        <w:t>ID # 25: Previous Functionality</w:t>
+      </w:r>
+      <w:r>
+        <w:t xml:space="preserve"> (All)</w:t>
+      </w:r>
+      <w:r>
+        <w:t xml:space="preserve"> (Mandatory)</w:t>
+      </w:r>
+    </w:p>
+    <w:p>
+      <w:r>
+        <w:t xml:space="preserve">Same with Issue ID # 24 above, so long as we get our previous functionality complete as listed </w:t>
+      </w:r>
+      <w:r>
+        <w:t>before in this document</w:t>
+      </w:r>
+      <w:r>
+        <w:t>, then this issue gets resolved automatically.</w:t>
+      </w:r>
+    </w:p>
+    <w:p>
+      <w:pPr>
+        <w:pStyle w:val="Heading2"/>
+      </w:pPr>
+      <w:r>
+        <w:t>ID # 26</w:t>
+      </w:r>
+      <w:r>
+        <w:t>: Updating the Menu Bar</w:t>
+      </w:r>
+      <w:r>
+        <w:t xml:space="preserve"> (Jacob)</w:t>
+      </w:r>
+      <w:r>
+        <w:t xml:space="preserve"> (</w:t>
+      </w:r>
+      <w:r>
+        <w:t xml:space="preserve">Fully </w:t>
+      </w:r>
+      <w:r>
+        <w:t>Optional)</w:t>
+      </w:r>
+    </w:p>
+    <w:p>
+      <w:r>
+        <w:t xml:space="preserve">This Issue was talking about 2 separate things. The first was removing </w:t>
+      </w:r>
+      <w:r>
+        <w:t xml:space="preserve">the buttons in our menu that do nothing in our program and adding in some buttons that we </w:t>
+      </w:r>
+      <w:proofErr w:type="gramStart"/>
+      <w:r>
+        <w:t>ACTUALLY needed</w:t>
+      </w:r>
+      <w:proofErr w:type="gramEnd"/>
+      <w:r>
+        <w:t>. This first part has already been taken care of.</w:t>
+      </w:r>
+    </w:p>
+    <w:p>
+      <w:r>
+        <w:t>The second thing was about trying to</w:t>
+      </w:r>
+      <w:r>
+        <w:t xml:space="preserve"> </w:t>
+      </w:r>
+      <w:r>
+        <w:t>move</w:t>
+      </w:r>
+      <w:r>
+        <w:t xml:space="preserve"> our entire Hard Coded Menu Bar out of our Main Window Constructor Method and putting it in our actual Main Window .UI Design.</w:t>
+      </w:r>
+      <w:r>
+        <w:t xml:space="preserve"> Although this is considered an </w:t>
       </w:r>
       <w:r>
         <w:lastRenderedPageBreak/>
-        <w:t>this functionality, please look over these issues and make sure that these issues are resolved for the new implementation.</w:t>
-      </w:r>
-    </w:p>
-    <w:p>
-      <w:pPr>
-        <w:pStyle w:val="Heading2"/>
-      </w:pPr>
-      <w:r>
-        <w:t>ID #</w:t>
-      </w:r>
-      <w:r>
-        <w:t>’s</w:t>
-      </w:r>
-      <w:r>
-        <w:t xml:space="preserve"> 24</w:t>
-      </w:r>
-      <w:r>
-        <w:t xml:space="preserve"> &amp; 28</w:t>
-      </w:r>
-      <w:r>
-        <w:t>: Login Screen</w:t>
-      </w:r>
-      <w:r>
-        <w:t xml:space="preserve"> &amp; Admin Menu Access</w:t>
+        <w:t>I</w:t>
+      </w:r>
+      <w:r>
+        <w:t xml:space="preserve">ssue, this can be considered more of an optional </w:t>
+      </w:r>
+      <w:proofErr w:type="gramStart"/>
+      <w:r>
+        <w:t>Issue</w:t>
+      </w:r>
+      <w:proofErr w:type="gramEnd"/>
+      <w:r>
+        <w:t xml:space="preserve"> and we can probably ignore this issue for our final</w:t>
+      </w:r>
+      <w:r>
+        <w:t>.</w:t>
+      </w:r>
+      <w:r>
+        <w:t xml:space="preserve"> (</w:t>
+      </w:r>
+      <w:r>
+        <w:t>Only</w:t>
+      </w:r>
+      <w:r>
+        <w:t xml:space="preserve"> work on this issue AFTER getting in our Extra Credit!)</w:t>
+      </w:r>
+    </w:p>
+    <w:p>
+      <w:pPr>
+        <w:pStyle w:val="Heading2"/>
+      </w:pPr>
+      <w:r>
+        <w:t>ID # 29: Status Bar Not Auto-Updating</w:t>
+      </w:r>
+      <w:r>
+        <w:t xml:space="preserve"> (Jacob)</w:t>
+      </w:r>
+      <w:r>
+        <w:t xml:space="preserve"> (Partially Optional)</w:t>
+      </w:r>
+    </w:p>
+    <w:p>
+      <w:r>
+        <w:t>So, the status bar is working as intended but only when the Main Menu is first created. This functionality should be put on a short timer (somewhere between 2-20 seconds) to update the displayed numbers after a user updates the database. This issue is not 100% important though, so it can be worked on after most of these other issues are resolved first.</w:t>
+      </w:r>
+    </w:p>
+    <w:p>
+      <w:pPr>
+        <w:pStyle w:val="Heading2"/>
+      </w:pPr>
+      <w:r>
+        <w:t>ID # 30: Splash Screen Copyright</w:t>
       </w:r>
       <w:r>
         <w:t xml:space="preserve"> (Mike)</w:t>
       </w:r>
       <w:r>
-        <w:t xml:space="preserve"> (Mandatory)</w:t>
-      </w:r>
-    </w:p>
-    <w:p>
-      <w:r>
-        <w:t>So technically the current Login Screen works about half-way, so it is not completely disabled. But with us working to rework our Login Screen a little bit, just by having it complete it will resolve this issue.</w:t>
-      </w:r>
-    </w:p>
-    <w:p>
-      <w:pPr>
-        <w:pStyle w:val="Heading2"/>
-      </w:pPr>
-      <w:r>
-        <w:t>ID # 25: Previous Functionality</w:t>
-      </w:r>
-      <w:r>
-        <w:t xml:space="preserve"> (All)</w:t>
-      </w:r>
-      <w:r>
-        <w:t xml:space="preserve"> (Mandatory)</w:t>
-      </w:r>
-    </w:p>
-    <w:p>
-      <w:r>
-        <w:t xml:space="preserve">Same with Issue ID # 24 above, so long as we get our previous functionality complete as listed </w:t>
-      </w:r>
-      <w:r>
-        <w:t>before in this document</w:t>
-      </w:r>
-      <w:r>
-        <w:t>, then this issue gets resolved automatically.</w:t>
-      </w:r>
-    </w:p>
-    <w:p>
-      <w:pPr>
-        <w:pStyle w:val="Heading2"/>
-      </w:pPr>
-      <w:r>
-        <w:t>ID # 26</w:t>
-      </w:r>
-      <w:r>
-        <w:t>: Updating the Menu Bar</w:t>
-      </w:r>
-      <w:r>
-        <w:t xml:space="preserve"> (Jacob)</w:t>
+        <w:t xml:space="preserve"> (Partially Mandatory)</w:t>
+      </w:r>
+    </w:p>
+    <w:p>
+      <w:r>
+        <w:t>So,</w:t>
+      </w:r>
+      <w:r>
+        <w:t xml:space="preserve"> our Splash Screen is using a Copyrighted image, something that we CANNOT use without at least giving credit for it, even if our project is only for an educational purpose. Jacob has already put a credit for the illustration tucked away into </w:t>
+      </w:r>
+      <w:r>
+        <w:t>our About Menu Option, but that is very likely not good enough. We need to put our artist’s credit where it matters, at the same time and place as where we are using, i.e., our Splash Screen!</w:t>
+      </w:r>
+    </w:p>
+    <w:p>
+      <w:pPr>
+        <w:pStyle w:val="Heading2"/>
+      </w:pPr>
+      <w:r>
+        <w:t>ID # 31: Book ISBN Validation</w:t>
+      </w:r>
+      <w:r>
+        <w:t xml:space="preserve"> (None)</w:t>
+      </w:r>
+      <w:r>
+        <w:t xml:space="preserve"> (Fully Optional)</w:t>
+      </w:r>
+    </w:p>
+    <w:p>
+      <w:r>
+        <w:t xml:space="preserve">Basically, we were never able to figure out how to </w:t>
+      </w:r>
+      <w:proofErr w:type="gramStart"/>
+      <w:r>
+        <w:t>ACTUALLY validate</w:t>
+      </w:r>
+      <w:proofErr w:type="gramEnd"/>
+      <w:r>
+        <w:t xml:space="preserve"> an ISBN. Although this is an important point for our application, because of how confusing it is to figure out, this is an Issue we are very likely to leave in our final application turn in.</w:t>
+      </w:r>
+    </w:p>
+    <w:p>
+      <w:pPr>
+        <w:pStyle w:val="Heading2"/>
+      </w:pPr>
+      <w:r>
+        <w:t xml:space="preserve">ID # 33: </w:t>
+      </w:r>
+      <w:proofErr w:type="spellStart"/>
+      <w:r>
+        <w:t>QMessageBox</w:t>
+      </w:r>
+      <w:proofErr w:type="spellEnd"/>
+      <w:r>
+        <w:t xml:space="preserve"> Pop-Ups</w:t>
+      </w:r>
+      <w:r>
+        <w:t xml:space="preserve"> (Mike)</w:t>
+      </w:r>
+      <w:r>
+        <w:t xml:space="preserve"> </w:t>
+      </w:r>
+      <w:r>
+        <w:t>(Partially Mandatory)</w:t>
+      </w:r>
+    </w:p>
+    <w:p>
+      <w:r>
+        <w:t>This is a new Issue that I’ve noticed</w:t>
+      </w:r>
+      <w:r>
+        <w:t xml:space="preserve"> in our MainWindow.cpp file, so this document is the first time it is being recorded.</w:t>
+      </w:r>
+      <w:r>
+        <w:t xml:space="preserve"> This should be reported and listed in our Project Documentation </w:t>
+      </w:r>
+      <w:r>
+        <w:t>after listing it here.</w:t>
+      </w:r>
+      <w:r>
+        <w:t xml:space="preserve"> For one of our </w:t>
+      </w:r>
+      <w:r>
+        <w:t xml:space="preserve">previous assignments, </w:t>
+      </w:r>
+      <w:r>
+        <w:t xml:space="preserve">we were given the requirement of needing to display a </w:t>
+      </w:r>
+      <w:proofErr w:type="spellStart"/>
+      <w:r>
+        <w:t>QMessageBox</w:t>
+      </w:r>
+      <w:proofErr w:type="spellEnd"/>
+      <w:r>
+        <w:t xml:space="preserve"> whenever our application performs a database operation.</w:t>
+      </w:r>
+      <w:r>
+        <w:t xml:space="preserve"> </w:t>
+      </w:r>
+      <w:proofErr w:type="gramStart"/>
+      <w:r>
+        <w:t>Well</w:t>
+      </w:r>
+      <w:proofErr w:type="gramEnd"/>
+      <w:r>
+        <w:t xml:space="preserve"> there are certain parts in our Main Window code that do not </w:t>
+      </w:r>
+      <w:r>
+        <w:t>adhere to</w:t>
+      </w:r>
+      <w:r>
+        <w:t xml:space="preserve"> this</w:t>
+      </w:r>
+      <w:r>
+        <w:t xml:space="preserve"> requirement</w:t>
+      </w:r>
+      <w:r>
+        <w:t xml:space="preserve">, so if </w:t>
+      </w:r>
+      <w:r>
+        <w:t>someone can</w:t>
+      </w:r>
+      <w:r>
+        <w:t xml:space="preserve"> look into this and </w:t>
+      </w:r>
+      <w:r>
+        <w:t>add those in</w:t>
+      </w:r>
+      <w:r>
+        <w:t>/replace</w:t>
+      </w:r>
+      <w:r>
+        <w:t xml:space="preserve"> when we write messages into the </w:t>
+      </w:r>
+      <w:proofErr w:type="spellStart"/>
+      <w:r>
+        <w:t>textEditLarge</w:t>
+      </w:r>
+      <w:proofErr w:type="spellEnd"/>
+      <w:r>
+        <w:t xml:space="preserve"> </w:t>
+      </w:r>
+      <w:proofErr w:type="spellStart"/>
+      <w:r>
+        <w:t>ui</w:t>
+      </w:r>
+      <w:proofErr w:type="spellEnd"/>
+      <w:r>
+        <w:t xml:space="preserve"> element with </w:t>
+      </w:r>
+      <w:proofErr w:type="spellStart"/>
+      <w:r>
+        <w:t>QMessageBoxes</w:t>
+      </w:r>
+      <w:proofErr w:type="spellEnd"/>
+      <w:r>
+        <w:t>.</w:t>
+      </w:r>
+    </w:p>
+    <w:p>
+      <w:pPr>
+        <w:pStyle w:val="Heading2"/>
+      </w:pPr>
+      <w:r>
+        <w:t>ID #34: D</w:t>
+      </w:r>
+      <w:r>
+        <w:t>B</w:t>
+      </w:r>
+      <w:r>
+        <w:t xml:space="preserve"> Search </w:t>
+      </w:r>
+      <w:r>
+        <w:t xml:space="preserve">Sometimes Makes Application </w:t>
+      </w:r>
+      <w:r>
+        <w:t>Unresponsive</w:t>
+      </w:r>
+      <w:r>
+        <w:t xml:space="preserve"> (Jacob) (P</w:t>
+      </w:r>
+      <w:r>
+        <w:t>artially Optional</w:t>
+      </w:r>
+      <w:r>
+        <w:t>)</w:t>
+      </w:r>
+    </w:p>
+    <w:p>
+      <w:proofErr w:type="gramStart"/>
+      <w:r>
+        <w:t>So</w:t>
+      </w:r>
+      <w:proofErr w:type="gramEnd"/>
+      <w:r>
+        <w:t xml:space="preserve"> when the user inputs a parameter into our database search that is too broad and returns </w:t>
+      </w:r>
+      <w:r>
+        <w:t xml:space="preserve">over 1,000+ results, it can lag the </w:t>
+      </w:r>
+      <w:r>
+        <w:t xml:space="preserve">application for so long that it becomes unresponsive. Using the Task Manager, it could be deduced that the </w:t>
+      </w:r>
+      <w:r>
+        <w:t>application is still working on returning the search results to the user</w:t>
+      </w:r>
+      <w:r>
+        <w:t>/UI, but even if that is the case</w:t>
+      </w:r>
+      <w:r>
+        <w:t xml:space="preserve"> the </w:t>
+      </w:r>
+      <w:r>
+        <w:t xml:space="preserve">fact that it is either taking too long or </w:t>
+      </w:r>
+      <w:r>
+        <w:t xml:space="preserve">is not returning anything fast enough is an Issue </w:t>
+      </w:r>
+      <w:proofErr w:type="gramStart"/>
+      <w:r>
+        <w:t>all in itself</w:t>
+      </w:r>
+      <w:proofErr w:type="gramEnd"/>
+      <w:r>
+        <w:t>. We need some way for our application to handle</w:t>
+      </w:r>
+      <w:r>
+        <w:t xml:space="preserve"> shorter input entries of 1 or 2 characters in length</w:t>
+      </w:r>
+      <w:r>
+        <w:t xml:space="preserve"> without disabling them completely since there are book</w:t>
+      </w:r>
+      <w:r>
+        <w:t xml:space="preserve"> </w:t>
+      </w:r>
+      <w:proofErr w:type="gramStart"/>
+      <w:r>
+        <w:t>title</w:t>
+      </w:r>
+      <w:proofErr w:type="gramEnd"/>
+      <w:r>
+        <w:t xml:space="preserve"> and authors with names that can be that short</w:t>
+      </w:r>
+      <w:r>
+        <w:t>.</w:t>
+      </w:r>
+    </w:p>
+    <w:p>
+      <w:pPr>
+        <w:pStyle w:val="Heading2"/>
+      </w:pPr>
+      <w:r>
+        <w:t>ID #3</w:t>
+      </w:r>
+      <w:r>
+        <w:t>5</w:t>
+      </w:r>
+      <w:r>
+        <w:t xml:space="preserve">: </w:t>
+      </w:r>
+      <w:r>
+        <w:t>Closing Login Dialog Still Opens Main Menu</w:t>
       </w:r>
       <w:r>
         <w:t xml:space="preserve"> (</w:t>
       </w:r>
       <w:r>
-        <w:t xml:space="preserve">Fully </w:t>
-      </w:r>
-      <w:r>
-        <w:t>Optional)</w:t>
-      </w:r>
-    </w:p>
-    <w:p>
-      <w:r>
-        <w:t xml:space="preserve">This Issue was talking about 2 separate things. The first was removing </w:t>
-      </w:r>
-      <w:r>
-        <w:t>the buttons in our menu that do nothing in our program and adding in some buttons that we ACTUALLY needed. This first part has already been taken care of.</w:t>
-      </w:r>
-    </w:p>
-    <w:p>
-      <w:r>
-        <w:t>The second thing was about trying to</w:t>
+        <w:t>Mike</w:t>
+      </w:r>
+      <w:r>
+        <w:t>) (Partially Optional)</w:t>
+      </w:r>
+    </w:p>
+    <w:p>
+      <w:proofErr w:type="gramStart"/>
+      <w:r>
+        <w:t>So</w:t>
+      </w:r>
+      <w:proofErr w:type="gramEnd"/>
+      <w:r>
+        <w:t xml:space="preserve"> when the user </w:t>
+      </w:r>
+      <w:r>
+        <w:t xml:space="preserve">clicks the ‘X’ close button </w:t>
+      </w:r>
+      <w:r>
+        <w:t xml:space="preserve">to close the Log In dialog, it still opens up the Main </w:t>
+      </w:r>
+      <w:r>
+        <w:t>Window</w:t>
+      </w:r>
+      <w:r>
+        <w:t xml:space="preserve"> Screen. </w:t>
+      </w:r>
+      <w:proofErr w:type="gramStart"/>
+      <w:r>
+        <w:t>All of</w:t>
+      </w:r>
+      <w:proofErr w:type="gramEnd"/>
+      <w:r>
+        <w:t xml:space="preserve"> the m</w:t>
+      </w:r>
+      <w:r>
+        <w:t>enu</w:t>
+      </w:r>
+      <w:r>
+        <w:t>s</w:t>
       </w:r>
       <w:r>
         <w:t xml:space="preserve"> </w:t>
       </w:r>
       <w:r>
-        <w:t>move</w:t>
-      </w:r>
-      <w:r>
-        <w:t xml:space="preserve"> our entire Hard Coded Menu Bar out of our Main Window Constructor Method and putting it in our actual Main Window .UI Design.</w:t>
-      </w:r>
-      <w:r>
-        <w:t xml:space="preserve"> Although this is considered an </w:t>
-      </w:r>
-      <w:r>
-        <w:t>I</w:t>
-      </w:r>
-      <w:r>
-        <w:t>ssue, this can be considered more of an optional Issue and we can probably ignore this issue for our final</w:t>
-      </w:r>
-      <w:r>
-        <w:t>.</w:t>
-      </w:r>
-      <w:r>
-        <w:t xml:space="preserve"> (</w:t>
-      </w:r>
-      <w:r>
-        <w:t>Only</w:t>
-      </w:r>
-      <w:r>
-        <w:t xml:space="preserve"> work on this issue AFTER getting in our Extra Credit!)</w:t>
-      </w:r>
-    </w:p>
-    <w:p>
-      <w:pPr>
-        <w:pStyle w:val="Heading2"/>
-      </w:pPr>
-      <w:r>
-        <w:t>ID # 29: Status Bar Not Auto-Updating</w:t>
-      </w:r>
-      <w:r>
-        <w:t xml:space="preserve"> (Jacob)</w:t>
-      </w:r>
-      <w:r>
-        <w:t xml:space="preserve"> (Partially Optional)</w:t>
-      </w:r>
-    </w:p>
-    <w:p>
-      <w:r>
-        <w:t>So, the status bar is working as intended but only when the Main Menu is first created. This functionality should be put on a short timer (somewhere between 2-20 seconds) to update the displayed numbers after a user updates the database. This issue is not 100% important though, so it can be worked on after most of these other issues are resolved first.</w:t>
-      </w:r>
-    </w:p>
-    <w:p>
-      <w:pPr>
-        <w:pStyle w:val="Heading2"/>
-      </w:pPr>
-      <w:r>
-        <w:t>ID # 30: Splash Screen Copyright</w:t>
-      </w:r>
-      <w:r>
-        <w:t xml:space="preserve"> (Mike)</w:t>
-      </w:r>
-      <w:r>
-        <w:t xml:space="preserve"> (Partially Mandatory)</w:t>
-      </w:r>
-    </w:p>
-    <w:p>
-      <w:r>
-        <w:t>So,</w:t>
-      </w:r>
-      <w:r>
-        <w:t xml:space="preserve"> our Splash Screen is using a Copyrighted image, something that we CANNOT use without at least giving credit for it, even if our project is only for an educational purpose. Jacob has already put a credit for the illustration tucked away into </w:t>
-      </w:r>
-      <w:r>
-        <w:t>our About Menu Option, but that is very likely not good enough. We need to put our artist’s credit where it matters, at the same time and place as where we are using, i.e., our Splash Screen!</w:t>
-      </w:r>
-    </w:p>
-    <w:p>
-      <w:pPr>
-        <w:pStyle w:val="Heading2"/>
-      </w:pPr>
-      <w:r>
-        <w:t>ID # 31: Book ISBN Validation</w:t>
-      </w:r>
-      <w:r>
-        <w:t xml:space="preserve"> (None)</w:t>
-      </w:r>
-      <w:r>
-        <w:t xml:space="preserve"> (Fully Optional)</w:t>
-      </w:r>
-    </w:p>
-    <w:p>
-      <w:r>
-        <w:t>Basically, we were never able to figure out how to ACTUALLY validate an ISBN. Although this is an important point for our application, because of how confusing it is to figure out, this is an Issue we are very likely to leave in our final application turn in.</w:t>
-      </w:r>
-    </w:p>
-    <w:p>
-      <w:pPr>
-        <w:pStyle w:val="Heading2"/>
-      </w:pPr>
-      <w:r>
-        <w:t>ID # 32: Boost Library and Boost Logging</w:t>
-      </w:r>
-      <w:r>
-        <w:t xml:space="preserve"> (None)</w:t>
-      </w:r>
-    </w:p>
-    <w:p>
-      <w:r>
-        <w:t>Since including Boost Logging into our project</w:t>
-      </w:r>
-      <w:r>
-        <w:t xml:space="preserve"> is no longer a requirement, this Issue has been resolved automatically.</w:t>
-      </w:r>
-    </w:p>
-    <w:p>
-      <w:pPr>
-        <w:pStyle w:val="Heading2"/>
-      </w:pPr>
-      <w:r>
-        <w:t xml:space="preserve">ID # 33: </w:t>
-      </w:r>
-      <w:r>
-        <w:t>QMessageBox Pop-Ups</w:t>
-      </w:r>
-      <w:r>
-        <w:t xml:space="preserve"> (Mike)</w:t>
-      </w:r>
-    </w:p>
-    <w:p>
-      <w:r>
-        <w:t>This is a new Issue that I’ve noticed</w:t>
-      </w:r>
-      <w:r>
-        <w:t xml:space="preserve"> in our MainWindow.cpp file, so this document is the first time it is being recorded.</w:t>
-      </w:r>
-      <w:r>
-        <w:t xml:space="preserve"> This should be reported and listed in our Project Documentation </w:t>
-      </w:r>
-      <w:r>
-        <w:t>after listing it here.</w:t>
-      </w:r>
-      <w:r>
-        <w:t xml:space="preserve"> For one of our </w:t>
-      </w:r>
-      <w:r>
-        <w:t xml:space="preserve">previous assignments, </w:t>
-      </w:r>
-      <w:r>
-        <w:t xml:space="preserve">we were given the requirement of needing to display a QMessageBox </w:t>
-      </w:r>
+        <w:t>are</w:t>
+      </w:r>
+      <w:r>
+        <w:t xml:space="preserve"> still disabled so the whole Log In system is working properly, but it is annoying to have the extra window pop up when we would desire for the whole program to just close.</w:t>
+      </w:r>
+    </w:p>
+    <w:p>
+      <w:pPr>
+        <w:pStyle w:val="Heading1"/>
+      </w:pPr>
+      <w:r>
+        <w:t>Potential Extra Credit Features</w:t>
+      </w:r>
+    </w:p>
+    <w:p>
+      <w:pPr>
+        <w:pStyle w:val="Heading2"/>
+      </w:pPr>
+      <w:r>
+        <w:t>Pacman!</w:t>
+      </w:r>
+    </w:p>
+    <w:p>
+      <w:r>
+        <w:t>We probably won’t have enough time to make this ourselves, so if we do this it will probably be by porting someone else’s C++ PACMAN code into our QT Project as an easter egg.</w:t>
+      </w:r>
+    </w:p>
+    <w:p>
       <w:r>
         <w:lastRenderedPageBreak/>
-        <w:t>whenever our application performs a database operation.</w:t>
-      </w:r>
-      <w:r>
-        <w:t xml:space="preserve"> Well there are certain parts in our Main Window code that do not </w:t>
-      </w:r>
-      <w:r>
-        <w:t>adhere to</w:t>
-      </w:r>
-      <w:r>
-        <w:t xml:space="preserve"> this</w:t>
-      </w:r>
-      <w:r>
-        <w:t xml:space="preserve"> requirement</w:t>
-      </w:r>
-      <w:r>
-        <w:t xml:space="preserve">, so if </w:t>
-      </w:r>
-      <w:r>
-        <w:t>someone can</w:t>
-      </w:r>
-      <w:r>
-        <w:t xml:space="preserve"> look into this and </w:t>
-      </w:r>
-      <w:r>
-        <w:t>add those in</w:t>
-      </w:r>
-      <w:r>
-        <w:t>/replace</w:t>
-      </w:r>
-      <w:r>
-        <w:t xml:space="preserve"> when we write messages into the textEditLarge ui element with QMessageBoxes.</w:t>
-      </w:r>
-    </w:p>
-    <w:p>
-      <w:pPr>
-        <w:pStyle w:val="Heading2"/>
-      </w:pPr>
-      <w:r>
-        <w:t>ID #34: D</w:t>
-      </w:r>
-      <w:r>
-        <w:t>B</w:t>
-      </w:r>
-      <w:r>
-        <w:t xml:space="preserve"> Search </w:t>
-      </w:r>
-      <w:r>
-        <w:t xml:space="preserve">Sometimes Makes Application </w:t>
-      </w:r>
-      <w:r>
-        <w:t>Unresponsive</w:t>
-      </w:r>
-      <w:r>
-        <w:t xml:space="preserve"> (Jacob) (P</w:t>
-      </w:r>
-      <w:r>
-        <w:t>artially Optional</w:t>
-      </w:r>
-      <w:r>
-        <w:t>)</w:t>
-      </w:r>
-    </w:p>
-    <w:p>
-      <w:r>
-        <w:t xml:space="preserve">So when the user inputs a parameter into our database search that is too broad and returns </w:t>
-      </w:r>
-      <w:r>
-        <w:t xml:space="preserve">over 1,000+ results, it can lag the </w:t>
-      </w:r>
-      <w:r>
-        <w:t xml:space="preserve">application for so long that it becomes unresponsive. Using the Task Manager, it could be deduced that the </w:t>
-      </w:r>
-      <w:r>
-        <w:t>application is still working on returning the search results to the user</w:t>
-      </w:r>
-      <w:r>
-        <w:t>/UI, but even if that is the case</w:t>
-      </w:r>
-      <w:r>
-        <w:t xml:space="preserve"> the </w:t>
-      </w:r>
-      <w:r>
-        <w:t xml:space="preserve">fact that it is either taking too long or </w:t>
-      </w:r>
-      <w:r>
-        <w:t>is not returning anything fast enough is an Issue all in itself. We need some way for our application to handle</w:t>
-      </w:r>
-      <w:r>
-        <w:t xml:space="preserve"> shorter input entries of 1 or 2 characters in length</w:t>
-      </w:r>
-      <w:r>
-        <w:t xml:space="preserve"> without disabling them completely since there are book</w:t>
-      </w:r>
-      <w:r>
-        <w:t xml:space="preserve"> title and authors with names that can be that short</w:t>
-      </w:r>
-      <w:r>
-        <w:t>.</w:t>
-      </w:r>
-    </w:p>
-    <w:p>
-      <w:pPr>
-        <w:pStyle w:val="Heading1"/>
-      </w:pPr>
-      <w:r>
-        <w:t>Potential Extra Credit Features</w:t>
-      </w:r>
-    </w:p>
-    <w:p>
-      <w:pPr>
-        <w:pStyle w:val="Heading2"/>
-      </w:pPr>
-      <w:r>
-        <w:t>Pacman!</w:t>
-      </w:r>
-    </w:p>
-    <w:p>
-      <w:r>
-        <w:t>We probably won’t have enough time to make this ourselves, so if we do this it will probably be by porting someone else’s C++ PACMAN code into our QT Project as an easter egg.</w:t>
-      </w:r>
-    </w:p>
-    <w:p>
-      <w:r>
-        <w:t>I’ve already found at least 1 GitHub Repo online that is C++ PACMAN that we’ll probably be able to use, but I have not looked into it at all, let alone test it, to see if it will work for us.</w:t>
-      </w:r>
-    </w:p>
-    <w:p>
-      <w:r>
-        <w:t>One notable requirement is that this is meant to be an easter egg for ONLY the admins! So this must be a feature that only the admins will have access to, which means it’ll have to be hidden somewhere in the admin menu.</w:t>
+        <w:t xml:space="preserve">I’ve already found at least 1 GitHub Repo online that is C++ PACMAN that we’ll probably be able to use, but I have not </w:t>
+      </w:r>
+      <w:proofErr w:type="gramStart"/>
+      <w:r>
+        <w:t>looked into</w:t>
+      </w:r>
+      <w:proofErr w:type="gramEnd"/>
+      <w:r>
+        <w:t xml:space="preserve"> it at all, let alone test it, to see if it will work for us.</w:t>
+      </w:r>
+    </w:p>
+    <w:p>
+      <w:r>
+        <w:t xml:space="preserve">One notable requirement is that this is meant to be an easter egg for ONLY the admins! </w:t>
+      </w:r>
+      <w:proofErr w:type="gramStart"/>
+      <w:r>
+        <w:t>So</w:t>
+      </w:r>
+      <w:proofErr w:type="gramEnd"/>
+      <w:r>
+        <w:t xml:space="preserve"> this must be a feature that only the admins will have access to, which means it’ll have to be hidden somewhere in the admin menu.</w:t>
       </w:r>
       <w:r>
         <w:t xml:space="preserve"> That, or at the very least the easter egg will only trigger if the user is flagged as an admin.</w:t>

</xml_diff>